<commit_message>
Dodano analizę potrzeb userów
</commit_message>
<xml_diff>
--- a/Projekt z Sieci.docx
+++ b/Projekt z Sieci.docx
@@ -1944,7 +1944,7 @@
         </w:rPr>
         <w:fldChar w:fldCharType="separate"/>
       </w:r>
-      <w:hyperlink w:anchor="_Toc169276387" w:history="1">
+      <w:hyperlink w:anchor="_Toc170427392" w:history="1">
         <w:r>
           <w:rPr>
             <w:rStyle w:val="Hipercze"/>
@@ -1991,7 +1991,7 @@
             <w:noProof/>
             <w:webHidden/>
           </w:rPr>
-          <w:instrText xml:space="preserve"> PAGEREF _Toc169276387 \h </w:instrText>
+          <w:instrText xml:space="preserve"> PAGEREF _Toc170427392 \h </w:instrText>
         </w:r>
         <w:r>
           <w:rPr>
@@ -2038,7 +2038,7 @@
           <w:lang w:eastAsia="pl-PL"/>
         </w:rPr>
       </w:pPr>
-      <w:hyperlink w:anchor="_Toc169276388" w:history="1">
+      <w:hyperlink w:anchor="_Toc170427393" w:history="1">
         <w:r>
           <w:rPr>
             <w:rStyle w:val="Hipercze"/>
@@ -2083,7 +2083,7 @@
             <w:noProof/>
             <w:webHidden/>
           </w:rPr>
-          <w:instrText xml:space="preserve"> PAGEREF _Toc169276388 \h </w:instrText>
+          <w:instrText xml:space="preserve"> PAGEREF _Toc170427393 \h </w:instrText>
         </w:r>
         <w:r>
           <w:rPr>
@@ -2130,7 +2130,7 @@
           <w:lang w:eastAsia="pl-PL"/>
         </w:rPr>
       </w:pPr>
-      <w:hyperlink w:anchor="_Toc169276389" w:history="1">
+      <w:hyperlink w:anchor="_Toc170427394" w:history="1">
         <w:r>
           <w:rPr>
             <w:rStyle w:val="Hipercze"/>
@@ -2175,7 +2175,7 @@
             <w:noProof/>
             <w:webHidden/>
           </w:rPr>
-          <w:instrText xml:space="preserve"> PAGEREF _Toc169276389 \h </w:instrText>
+          <w:instrText xml:space="preserve"> PAGEREF _Toc170427394 \h </w:instrText>
         </w:r>
         <w:r>
           <w:rPr>
@@ -2214,17 +2214,10 @@
           <w:tab w:val="right" w:pos="9062"/>
         </w:tabs>
         <w:rPr>
-          <w:rFonts w:eastAsiaTheme="minorEastAsia" w:cstheme="minorBidi"/>
-          <w:b w:val="0"/>
-          <w:bCs w:val="0"/>
-          <w:noProof/>
-          <w:kern w:val="2"/>
-          <w:sz w:val="22"/>
-          <w:szCs w:val="22"/>
-          <w:lang w:eastAsia="pl-PL"/>
-        </w:rPr>
-      </w:pPr>
-      <w:hyperlink w:anchor="_Toc169276390" w:history="1">
+          <w:rStyle w:val="Hipercze"/>
+        </w:rPr>
+      </w:pPr>
+      <w:hyperlink w:anchor="_Toc170427395" w:history="1">
         <w:r>
           <w:rPr>
             <w:rStyle w:val="Hipercze"/>
@@ -2234,14 +2227,7 @@
         </w:r>
         <w:r>
           <w:rPr>
-            <w:rFonts w:eastAsiaTheme="minorEastAsia" w:cstheme="minorBidi"/>
-            <w:b w:val="0"/>
-            <w:bCs w:val="0"/>
-            <w:noProof/>
-            <w:kern w:val="2"/>
-            <w:sz w:val="22"/>
-            <w:szCs w:val="22"/>
-            <w:lang w:eastAsia="pl-PL"/>
+            <w:rStyle w:val="Hipercze"/>
           </w:rPr>
           <w:tab/>
         </w:r>
@@ -2254,48 +2240,131 @@
         </w:r>
         <w:r>
           <w:rPr>
-            <w:noProof/>
+            <w:rStyle w:val="Hipercze"/>
             <w:webHidden/>
           </w:rPr>
           <w:tab/>
         </w:r>
         <w:r>
           <w:rPr>
-            <w:noProof/>
+            <w:rStyle w:val="Hipercze"/>
             <w:webHidden/>
           </w:rPr>
           <w:fldChar w:fldCharType="begin"/>
         </w:r>
         <w:r>
           <w:rPr>
-            <w:noProof/>
+            <w:rStyle w:val="Hipercze"/>
             <w:webHidden/>
           </w:rPr>
-          <w:instrText xml:space="preserve"> PAGEREF _Toc169276390 \h </w:instrText>
+          <w:instrText xml:space="preserve"> PAGEREF _Toc170427395 \h </w:instrText>
         </w:r>
         <w:r>
           <w:rPr>
-            <w:noProof/>
+            <w:rStyle w:val="Hipercze"/>
             <w:webHidden/>
           </w:rPr>
         </w:r>
         <w:r>
           <w:rPr>
-            <w:noProof/>
+            <w:rStyle w:val="Hipercze"/>
             <w:webHidden/>
           </w:rPr>
           <w:fldChar w:fldCharType="separate"/>
         </w:r>
         <w:r>
           <w:rPr>
-            <w:noProof/>
+            <w:rStyle w:val="Hipercze"/>
             <w:webHidden/>
           </w:rPr>
           <w:t>4</w:t>
         </w:r>
         <w:r>
           <w:rPr>
+            <w:rStyle w:val="Hipercze"/>
+            <w:webHidden/>
+          </w:rPr>
+          <w:fldChar w:fldCharType="end"/>
+        </w:r>
+      </w:hyperlink>
+    </w:p>
+    <w:p>
+      <w:pPr>
+        <w:pStyle w:val="Spistreci1"/>
+        <w:tabs>
+          <w:tab w:val="left" w:pos="440"/>
+          <w:tab w:val="right" w:pos="9062"/>
+        </w:tabs>
+        <w:rPr>
+          <w:rStyle w:val="Hipercze"/>
+        </w:rPr>
+      </w:pPr>
+      <w:hyperlink w:anchor="_Toc170427396" w:history="1">
+        <w:r>
+          <w:rPr>
+            <w:rStyle w:val="Hipercze"/>
             <w:noProof/>
+          </w:rPr>
+          <w:t>3.</w:t>
+        </w:r>
+        <w:r>
+          <w:rPr>
+            <w:rStyle w:val="Hipercze"/>
+          </w:rPr>
+          <w:tab/>
+        </w:r>
+        <w:r>
+          <w:rPr>
+            <w:rStyle w:val="Hipercze"/>
+            <w:noProof/>
+          </w:rPr>
+          <w:t>ANALIZA POTRZEB UŻYTKOWNIKÓW</w:t>
+        </w:r>
+        <w:r>
+          <w:rPr>
+            <w:rStyle w:val="Hipercze"/>
+            <w:webHidden/>
+          </w:rPr>
+          <w:tab/>
+          <w:t xml:space="preserve">  </w:t>
+        </w:r>
+        <w:r>
+          <w:rPr>
+            <w:rStyle w:val="Hipercze"/>
+            <w:webHidden/>
+          </w:rPr>
+          <w:fldChar w:fldCharType="begin"/>
+        </w:r>
+        <w:r>
+          <w:rPr>
+            <w:rStyle w:val="Hipercze"/>
+            <w:webHidden/>
+          </w:rPr>
+          <w:instrText xml:space="preserve"> PAGEREF _Toc170427396 \h </w:instrText>
+        </w:r>
+        <w:r>
+          <w:rPr>
+            <w:rStyle w:val="Hipercze"/>
+            <w:webHidden/>
+          </w:rPr>
+        </w:r>
+        <w:r>
+          <w:rPr>
+            <w:rStyle w:val="Hipercze"/>
+            <w:webHidden/>
+          </w:rPr>
+          <w:fldChar w:fldCharType="separate"/>
+        </w:r>
+        <w:r>
+          <w:rPr>
+            <w:rStyle w:val="Hipercze"/>
+            <w:webHidden/>
+          </w:rPr>
+          <w:t>5</w:t>
+        </w:r>
+        <w:r>
+          <w:rPr>
+            <w:rStyle w:val="Hipercze"/>
             <w:webHidden/>
           </w:rPr>
           <w:fldChar w:fldCharType="end"/>
@@ -2339,9 +2408,9 @@
     <w:p>
       <w:pPr>
         <w:pStyle w:val="Styl1"/>
-        <w:ind w:left="0"/>
-      </w:pPr>
-      <w:bookmarkStart w:id="2" w:name="_Toc169276387"/>
+        <w:ind w:left="0" w:firstLine="0"/>
+      </w:pPr>
+      <w:bookmarkStart w:id="2" w:name="_Toc170427392"/>
       <w:r>
         <w:lastRenderedPageBreak/>
         <w:t>PRZEDMIOT, CEL I ZAKRES OPRACOWANIA</w:t>
@@ -2381,7 +2450,7 @@
         </w:rPr>
       </w:pPr>
       <w:bookmarkStart w:id="3" w:name="_Toc168850030"/>
-      <w:bookmarkStart w:id="4" w:name="_Toc169276388"/>
+      <w:bookmarkStart w:id="4" w:name="_Toc170427393"/>
       <w:r>
         <w:rPr>
           <w:sz w:val="26"/>
@@ -2427,7 +2496,7 @@
           <w:sz w:val="26"/>
         </w:rPr>
       </w:pPr>
-      <w:bookmarkStart w:id="5" w:name="_Toc169276389"/>
+      <w:bookmarkStart w:id="5" w:name="_Toc170427394"/>
       <w:r>
         <w:rPr>
           <w:sz w:val="26"/>
@@ -2586,7 +2655,7 @@
         <w:pStyle w:val="Styl1"/>
         <w:ind w:left="0" w:firstLine="0"/>
       </w:pPr>
-      <w:bookmarkStart w:id="6" w:name="_Toc169276390"/>
+      <w:bookmarkStart w:id="6" w:name="_Toc170427395"/>
       <w:r>
         <w:t>INWENTARYZACJA STANU ISNTNIEJĄCEGO</w:t>
       </w:r>
@@ -2928,6 +2997,3962 @@
         <w:t xml:space="preserve">Aktualna infrastruktura sieciowa budynku gminy Długołęka jest przygotowana pod kątem stworzenia funkcjonalnej i niezawodnej sieci LAN. Kluczowe elementy infrastruktury takie jak komputery, drukarki, serwery oraz okablowanie strukturalne są gotowe do integracji. </w:t>
       </w:r>
     </w:p>
+    <w:p>
+      <w:pPr>
+        <w:pStyle w:val="Styl1"/>
+        <w:ind w:left="0" w:firstLine="0"/>
+      </w:pPr>
+      <w:bookmarkStart w:id="7" w:name="_Toc170427396"/>
+      <w:r>
+        <w:t>ANALIZA POTRZEB UŻYTKOWNIKÓW</w:t>
+      </w:r>
+      <w:bookmarkEnd w:id="7"/>
+    </w:p>
+    <w:p>
+      <w:pPr>
+        <w:ind w:firstLine="708"/>
+      </w:pPr>
+      <w:r>
+        <w:t>Zgodnie z dostarczonymi przez zamawiającego danymi, opracowano analizę potrzeb użytkowników w sieci lokalnej urzędu gminy Długołęka</w:t>
+      </w:r>
+      <w:r>
+        <w:t xml:space="preserve"> k</w:t>
+      </w:r>
+      <w:r>
+        <w:t>tórą przedstawiono poniżej w formie tabularycznej</w:t>
+      </w:r>
+      <w:r>
+        <w:t xml:space="preserve"> oraz opisowej.</w:t>
+      </w:r>
+    </w:p>
+    <w:p>
+      <w:pPr>
+        <w:ind w:firstLine="708"/>
+      </w:pPr>
+    </w:p>
+    <w:tbl>
+      <w:tblPr>
+        <w:tblStyle w:val="Tabela-Siatka"/>
+        <w:tblW w:w="0" w:type="auto"/>
+        <w:tblLook w:val="04A0" w:firstRow="1" w:lastRow="0" w:firstColumn="1" w:lastColumn="0" w:noHBand="0" w:noVBand="1"/>
+      </w:tblPr>
+      <w:tblGrid>
+        <w:gridCol w:w="2689"/>
+        <w:gridCol w:w="2126"/>
+        <w:gridCol w:w="2126"/>
+        <w:gridCol w:w="2121"/>
+      </w:tblGrid>
+      <w:tr>
+        <w:trPr>
+          <w:trHeight w:val="567"/>
+        </w:trPr>
+        <w:tc>
+          <w:tcPr>
+            <w:tcW w:w="2689" w:type="dxa"/>
+            <w:tcBorders>
+              <w:top w:val="nil"/>
+              <w:left w:val="nil"/>
+              <w:bottom w:val="single" w:sz="4" w:space="0" w:color="auto"/>
+              <w:right w:val="single" w:sz="4" w:space="0" w:color="auto"/>
+            </w:tcBorders>
+            <w:vAlign w:val="center"/>
+          </w:tcPr>
+          <w:p>
+            <w:pPr>
+              <w:jc w:val="center"/>
+              <w:rPr>
+                <w:rFonts w:cs="Arial"/>
+                <w:b/>
+                <w:bCs/>
+                <w:i/>
+                <w:iCs/>
+              </w:rPr>
+            </w:pPr>
+          </w:p>
+        </w:tc>
+        <w:tc>
+          <w:tcPr>
+            <w:tcW w:w="6373" w:type="dxa"/>
+            <w:gridSpan w:val="3"/>
+            <w:tcBorders>
+              <w:left w:val="single" w:sz="4" w:space="0" w:color="auto"/>
+            </w:tcBorders>
+            <w:vAlign w:val="center"/>
+          </w:tcPr>
+          <w:p>
+            <w:pPr>
+              <w:jc w:val="center"/>
+              <w:rPr>
+                <w:rFonts w:cs="Arial"/>
+                <w:b/>
+                <w:bCs/>
+                <w:i/>
+                <w:iCs/>
+                <w:lang w:eastAsia="pl-PL"/>
+              </w:rPr>
+            </w:pPr>
+            <w:r>
+              <w:rPr>
+                <w:rFonts w:cs="Arial"/>
+                <w:b/>
+                <w:bCs/>
+                <w:i/>
+                <w:iCs/>
+              </w:rPr>
+              <w:t>Średni transfer na jednego użytkownika (down/</w:t>
+            </w:r>
+            <w:proofErr w:type="spellStart"/>
+            <w:r>
+              <w:rPr>
+                <w:rFonts w:cs="Arial"/>
+                <w:b/>
+                <w:bCs/>
+                <w:i/>
+                <w:iCs/>
+              </w:rPr>
+              <w:t>up</w:t>
+            </w:r>
+            <w:proofErr w:type="spellEnd"/>
+            <w:r>
+              <w:rPr>
+                <w:rFonts w:cs="Arial"/>
+                <w:b/>
+                <w:bCs/>
+                <w:i/>
+                <w:iCs/>
+              </w:rPr>
+              <w:t>)</w:t>
+            </w:r>
+          </w:p>
+        </w:tc>
+      </w:tr>
+      <w:tr>
+        <w:trPr>
+          <w:trHeight w:val="567"/>
+        </w:trPr>
+        <w:tc>
+          <w:tcPr>
+            <w:tcW w:w="2689" w:type="dxa"/>
+            <w:tcBorders>
+              <w:top w:val="single" w:sz="4" w:space="0" w:color="auto"/>
+            </w:tcBorders>
+            <w:vAlign w:val="center"/>
+          </w:tcPr>
+          <w:p>
+            <w:pPr>
+              <w:jc w:val="center"/>
+              <w:rPr>
+                <w:rFonts w:cs="Arial"/>
+                <w:b/>
+                <w:bCs/>
+              </w:rPr>
+            </w:pPr>
+            <w:r>
+              <w:rPr>
+                <w:rFonts w:cs="Arial"/>
+                <w:b/>
+                <w:bCs/>
+                <w:i/>
+                <w:iCs/>
+              </w:rPr>
+              <w:t>Oddział Instytucji</w:t>
+            </w:r>
+          </w:p>
+        </w:tc>
+        <w:tc>
+          <w:tcPr>
+            <w:tcW w:w="2126" w:type="dxa"/>
+            <w:vAlign w:val="center"/>
+          </w:tcPr>
+          <w:p>
+            <w:pPr>
+              <w:jc w:val="center"/>
+              <w:rPr>
+                <w:rFonts w:cs="Arial"/>
+                <w:b/>
+                <w:bCs/>
+                <w:i/>
+                <w:iCs/>
+              </w:rPr>
+            </w:pPr>
+            <w:r>
+              <w:rPr>
+                <w:rFonts w:cs="Arial"/>
+                <w:b/>
+                <w:bCs/>
+                <w:i/>
+                <w:iCs/>
+              </w:rPr>
+              <w:t>Serwer Gamma</w:t>
+            </w:r>
+          </w:p>
+        </w:tc>
+        <w:tc>
+          <w:tcPr>
+            <w:tcW w:w="2126" w:type="dxa"/>
+            <w:vAlign w:val="center"/>
+          </w:tcPr>
+          <w:p>
+            <w:pPr>
+              <w:jc w:val="center"/>
+              <w:rPr>
+                <w:rFonts w:cs="Arial"/>
+                <w:b/>
+                <w:bCs/>
+                <w:i/>
+                <w:iCs/>
+              </w:rPr>
+            </w:pPr>
+            <w:r>
+              <w:rPr>
+                <w:rFonts w:cs="Arial"/>
+                <w:b/>
+                <w:bCs/>
+                <w:i/>
+                <w:iCs/>
+              </w:rPr>
+              <w:t>Serwer Delta</w:t>
+            </w:r>
+          </w:p>
+        </w:tc>
+        <w:tc>
+          <w:tcPr>
+            <w:tcW w:w="2121" w:type="dxa"/>
+            <w:vAlign w:val="center"/>
+          </w:tcPr>
+          <w:p>
+            <w:pPr>
+              <w:jc w:val="center"/>
+              <w:rPr>
+                <w:rFonts w:cs="Arial"/>
+                <w:b/>
+                <w:bCs/>
+                <w:i/>
+                <w:iCs/>
+              </w:rPr>
+            </w:pPr>
+            <w:r>
+              <w:rPr>
+                <w:rFonts w:cs="Arial"/>
+                <w:b/>
+                <w:bCs/>
+                <w:i/>
+                <w:iCs/>
+              </w:rPr>
+              <w:t>Bufor Drukarki</w:t>
+            </w:r>
+          </w:p>
+        </w:tc>
+      </w:tr>
+      <w:tr>
+        <w:trPr>
+          <w:trHeight w:val="567"/>
+        </w:trPr>
+        <w:tc>
+          <w:tcPr>
+            <w:tcW w:w="2689" w:type="dxa"/>
+            <w:vAlign w:val="center"/>
+          </w:tcPr>
+          <w:p>
+            <w:pPr>
+              <w:pStyle w:val="Nagwek8"/>
+              <w:jc w:val="center"/>
+              <w:rPr>
+                <w:rFonts w:ascii="Arial" w:hAnsi="Arial" w:cs="Arial"/>
+                <w:b w:val="0"/>
+                <w:bCs/>
+                <w:sz w:val="22"/>
+                <w:szCs w:val="22"/>
+              </w:rPr>
+            </w:pPr>
+            <w:r>
+              <w:rPr>
+                <w:rFonts w:ascii="Arial" w:hAnsi="Arial" w:cs="Arial"/>
+                <w:b w:val="0"/>
+                <w:bCs/>
+                <w:sz w:val="22"/>
+                <w:szCs w:val="22"/>
+              </w:rPr>
+              <w:t>Infrastruktura</w:t>
+            </w:r>
+            <w:r>
+              <w:rPr>
+                <w:rFonts w:ascii="Arial" w:hAnsi="Arial" w:cs="Arial"/>
+                <w:b w:val="0"/>
+                <w:bCs/>
+                <w:sz w:val="22"/>
+                <w:szCs w:val="22"/>
+              </w:rPr>
+              <w:t xml:space="preserve"> i</w:t>
+            </w:r>
+            <w:r>
+              <w:rPr>
+                <w:rFonts w:ascii="Arial" w:hAnsi="Arial" w:cs="Arial"/>
+                <w:b w:val="0"/>
+                <w:bCs/>
+                <w:sz w:val="22"/>
+                <w:szCs w:val="22"/>
+              </w:rPr>
+              <w:t xml:space="preserve"> transport</w:t>
+            </w:r>
+          </w:p>
+        </w:tc>
+        <w:tc>
+          <w:tcPr>
+            <w:tcW w:w="2126" w:type="dxa"/>
+            <w:vAlign w:val="center"/>
+          </w:tcPr>
+          <w:p>
+            <w:pPr>
+              <w:pStyle w:val="Nagwek8"/>
+              <w:jc w:val="center"/>
+              <w:rPr>
+                <w:rFonts w:ascii="Arial" w:hAnsi="Arial" w:cs="Arial"/>
+                <w:b w:val="0"/>
+                <w:bCs/>
+                <w:sz w:val="22"/>
+                <w:szCs w:val="22"/>
+              </w:rPr>
+            </w:pPr>
+            <w:r>
+              <w:rPr>
+                <w:rFonts w:ascii="Arial" w:hAnsi="Arial" w:cs="Arial"/>
+                <w:b w:val="0"/>
+                <w:bCs/>
+                <w:sz w:val="22"/>
+                <w:szCs w:val="22"/>
+              </w:rPr>
+              <w:t xml:space="preserve">800/800 </w:t>
+            </w:r>
+            <w:proofErr w:type="spellStart"/>
+            <w:r>
+              <w:rPr>
+                <w:rFonts w:ascii="Arial" w:hAnsi="Arial" w:cs="Arial"/>
+                <w:b w:val="0"/>
+                <w:bCs/>
+                <w:sz w:val="22"/>
+                <w:szCs w:val="22"/>
+              </w:rPr>
+              <w:t>kb</w:t>
+            </w:r>
+            <w:proofErr w:type="spellEnd"/>
+            <w:r>
+              <w:rPr>
+                <w:rFonts w:ascii="Arial" w:hAnsi="Arial" w:cs="Arial"/>
+                <w:b w:val="0"/>
+                <w:bCs/>
+                <w:sz w:val="22"/>
+                <w:szCs w:val="22"/>
+              </w:rPr>
+              <w:t>/s</w:t>
+            </w:r>
+          </w:p>
+        </w:tc>
+        <w:tc>
+          <w:tcPr>
+            <w:tcW w:w="2126" w:type="dxa"/>
+            <w:vAlign w:val="center"/>
+          </w:tcPr>
+          <w:p>
+            <w:pPr>
+              <w:pStyle w:val="Nagwek8"/>
+              <w:jc w:val="center"/>
+              <w:rPr>
+                <w:rFonts w:ascii="Arial" w:hAnsi="Arial" w:cs="Arial"/>
+                <w:b w:val="0"/>
+                <w:bCs/>
+                <w:sz w:val="22"/>
+                <w:szCs w:val="22"/>
+              </w:rPr>
+            </w:pPr>
+            <w:r>
+              <w:rPr>
+                <w:rFonts w:ascii="Arial" w:hAnsi="Arial" w:cs="Arial"/>
+                <w:b w:val="0"/>
+                <w:bCs/>
+                <w:sz w:val="22"/>
+                <w:szCs w:val="22"/>
+              </w:rPr>
+              <w:t xml:space="preserve">400/200 </w:t>
+            </w:r>
+            <w:proofErr w:type="spellStart"/>
+            <w:r>
+              <w:rPr>
+                <w:rFonts w:ascii="Arial" w:hAnsi="Arial" w:cs="Arial"/>
+                <w:b w:val="0"/>
+                <w:bCs/>
+                <w:sz w:val="22"/>
+                <w:szCs w:val="22"/>
+              </w:rPr>
+              <w:t>kb</w:t>
+            </w:r>
+            <w:proofErr w:type="spellEnd"/>
+            <w:r>
+              <w:rPr>
+                <w:rFonts w:ascii="Arial" w:hAnsi="Arial" w:cs="Arial"/>
+                <w:b w:val="0"/>
+                <w:bCs/>
+                <w:sz w:val="22"/>
+                <w:szCs w:val="22"/>
+              </w:rPr>
+              <w:t>/s</w:t>
+            </w:r>
+            <w:r>
+              <w:rPr>
+                <w:rFonts w:ascii="Arial" w:hAnsi="Arial" w:cs="Arial"/>
+                <w:b w:val="0"/>
+                <w:bCs/>
+                <w:sz w:val="22"/>
+                <w:szCs w:val="22"/>
+              </w:rPr>
+              <w:t xml:space="preserve"> </w:t>
+            </w:r>
+          </w:p>
+        </w:tc>
+        <w:tc>
+          <w:tcPr>
+            <w:tcW w:w="2121" w:type="dxa"/>
+            <w:vAlign w:val="center"/>
+          </w:tcPr>
+          <w:p>
+            <w:pPr>
+              <w:pStyle w:val="Nagwek8"/>
+              <w:jc w:val="center"/>
+              <w:rPr>
+                <w:rFonts w:ascii="Arial" w:hAnsi="Arial" w:cs="Arial"/>
+                <w:b w:val="0"/>
+                <w:bCs/>
+                <w:sz w:val="22"/>
+                <w:szCs w:val="22"/>
+              </w:rPr>
+            </w:pPr>
+            <w:r>
+              <w:rPr>
+                <w:rFonts w:ascii="Arial" w:hAnsi="Arial" w:cs="Arial"/>
+                <w:b w:val="0"/>
+                <w:bCs/>
+                <w:sz w:val="22"/>
+                <w:szCs w:val="22"/>
+              </w:rPr>
+              <w:t xml:space="preserve">10/180 </w:t>
+            </w:r>
+            <w:proofErr w:type="spellStart"/>
+            <w:r>
+              <w:rPr>
+                <w:rFonts w:ascii="Arial" w:hAnsi="Arial" w:cs="Arial"/>
+                <w:b w:val="0"/>
+                <w:bCs/>
+                <w:sz w:val="22"/>
+                <w:szCs w:val="22"/>
+              </w:rPr>
+              <w:t>kb</w:t>
+            </w:r>
+            <w:proofErr w:type="spellEnd"/>
+            <w:r>
+              <w:rPr>
+                <w:rFonts w:ascii="Arial" w:hAnsi="Arial" w:cs="Arial"/>
+                <w:b w:val="0"/>
+                <w:bCs/>
+                <w:sz w:val="22"/>
+                <w:szCs w:val="22"/>
+              </w:rPr>
+              <w:t>/s</w:t>
+            </w:r>
+          </w:p>
+        </w:tc>
+      </w:tr>
+      <w:tr>
+        <w:trPr>
+          <w:trHeight w:val="567"/>
+        </w:trPr>
+        <w:tc>
+          <w:tcPr>
+            <w:tcW w:w="2689" w:type="dxa"/>
+            <w:vAlign w:val="center"/>
+          </w:tcPr>
+          <w:p>
+            <w:pPr>
+              <w:pStyle w:val="Nagwek8"/>
+              <w:jc w:val="center"/>
+              <w:rPr>
+                <w:rFonts w:ascii="Arial" w:hAnsi="Arial" w:cs="Arial"/>
+                <w:b w:val="0"/>
+                <w:bCs/>
+                <w:sz w:val="22"/>
+                <w:szCs w:val="22"/>
+              </w:rPr>
+            </w:pPr>
+            <w:r>
+              <w:rPr>
+                <w:rFonts w:ascii="Arial" w:hAnsi="Arial" w:cs="Arial"/>
+                <w:b w:val="0"/>
+                <w:bCs/>
+                <w:sz w:val="22"/>
+                <w:szCs w:val="22"/>
+              </w:rPr>
+              <w:t>Rozwój</w:t>
+            </w:r>
+          </w:p>
+        </w:tc>
+        <w:tc>
+          <w:tcPr>
+            <w:tcW w:w="2126" w:type="dxa"/>
+            <w:vAlign w:val="center"/>
+          </w:tcPr>
+          <w:p>
+            <w:pPr>
+              <w:pStyle w:val="Nagwek8"/>
+              <w:jc w:val="center"/>
+              <w:rPr>
+                <w:rFonts w:ascii="Arial" w:hAnsi="Arial" w:cs="Arial"/>
+                <w:b w:val="0"/>
+                <w:bCs/>
+                <w:sz w:val="22"/>
+                <w:szCs w:val="22"/>
+              </w:rPr>
+            </w:pPr>
+            <w:r>
+              <w:rPr>
+                <w:rFonts w:ascii="Arial" w:hAnsi="Arial" w:cs="Arial"/>
+                <w:b w:val="0"/>
+                <w:bCs/>
+                <w:sz w:val="22"/>
+                <w:szCs w:val="22"/>
+              </w:rPr>
+              <w:t xml:space="preserve">400/100 </w:t>
+            </w:r>
+            <w:proofErr w:type="spellStart"/>
+            <w:r>
+              <w:rPr>
+                <w:rFonts w:ascii="Arial" w:hAnsi="Arial" w:cs="Arial"/>
+                <w:b w:val="0"/>
+                <w:bCs/>
+                <w:sz w:val="22"/>
+                <w:szCs w:val="22"/>
+              </w:rPr>
+              <w:t>kb</w:t>
+            </w:r>
+            <w:proofErr w:type="spellEnd"/>
+            <w:r>
+              <w:rPr>
+                <w:rFonts w:ascii="Arial" w:hAnsi="Arial" w:cs="Arial"/>
+                <w:b w:val="0"/>
+                <w:bCs/>
+                <w:sz w:val="22"/>
+                <w:szCs w:val="22"/>
+              </w:rPr>
+              <w:t>/s</w:t>
+            </w:r>
+          </w:p>
+        </w:tc>
+        <w:tc>
+          <w:tcPr>
+            <w:tcW w:w="2126" w:type="dxa"/>
+            <w:vAlign w:val="center"/>
+          </w:tcPr>
+          <w:p>
+            <w:pPr>
+              <w:pStyle w:val="Nagwek8"/>
+              <w:jc w:val="center"/>
+              <w:rPr>
+                <w:rFonts w:ascii="Arial" w:hAnsi="Arial" w:cs="Arial"/>
+                <w:b w:val="0"/>
+                <w:bCs/>
+                <w:sz w:val="22"/>
+                <w:szCs w:val="22"/>
+              </w:rPr>
+            </w:pPr>
+            <w:r>
+              <w:rPr>
+                <w:rFonts w:ascii="Arial" w:hAnsi="Arial" w:cs="Arial"/>
+                <w:b w:val="0"/>
+                <w:bCs/>
+                <w:sz w:val="22"/>
+                <w:szCs w:val="22"/>
+              </w:rPr>
+              <w:t xml:space="preserve">950/200 </w:t>
+            </w:r>
+            <w:proofErr w:type="spellStart"/>
+            <w:r>
+              <w:rPr>
+                <w:rFonts w:ascii="Arial" w:hAnsi="Arial" w:cs="Arial"/>
+                <w:b w:val="0"/>
+                <w:bCs/>
+                <w:sz w:val="22"/>
+                <w:szCs w:val="22"/>
+              </w:rPr>
+              <w:t>kb</w:t>
+            </w:r>
+            <w:proofErr w:type="spellEnd"/>
+            <w:r>
+              <w:rPr>
+                <w:rFonts w:ascii="Arial" w:hAnsi="Arial" w:cs="Arial"/>
+                <w:b w:val="0"/>
+                <w:bCs/>
+                <w:sz w:val="22"/>
+                <w:szCs w:val="22"/>
+              </w:rPr>
+              <w:t>/s</w:t>
+            </w:r>
+          </w:p>
+        </w:tc>
+        <w:tc>
+          <w:tcPr>
+            <w:tcW w:w="2121" w:type="dxa"/>
+            <w:vAlign w:val="center"/>
+          </w:tcPr>
+          <w:p>
+            <w:pPr>
+              <w:pStyle w:val="Nagwek8"/>
+              <w:jc w:val="center"/>
+              <w:rPr>
+                <w:rFonts w:ascii="Arial" w:hAnsi="Arial" w:cs="Arial"/>
+                <w:b w:val="0"/>
+                <w:bCs/>
+                <w:sz w:val="22"/>
+                <w:szCs w:val="22"/>
+              </w:rPr>
+            </w:pPr>
+            <w:r>
+              <w:rPr>
+                <w:rFonts w:ascii="Arial" w:hAnsi="Arial" w:cs="Arial"/>
+                <w:b w:val="0"/>
+                <w:bCs/>
+                <w:sz w:val="22"/>
+                <w:szCs w:val="22"/>
+              </w:rPr>
+              <w:t xml:space="preserve">10/100 </w:t>
+            </w:r>
+            <w:proofErr w:type="spellStart"/>
+            <w:r>
+              <w:rPr>
+                <w:rFonts w:ascii="Arial" w:hAnsi="Arial" w:cs="Arial"/>
+                <w:b w:val="0"/>
+                <w:bCs/>
+                <w:sz w:val="22"/>
+                <w:szCs w:val="22"/>
+              </w:rPr>
+              <w:t>kb</w:t>
+            </w:r>
+            <w:proofErr w:type="spellEnd"/>
+            <w:r>
+              <w:rPr>
+                <w:rFonts w:ascii="Arial" w:hAnsi="Arial" w:cs="Arial"/>
+                <w:b w:val="0"/>
+                <w:bCs/>
+                <w:sz w:val="22"/>
+                <w:szCs w:val="22"/>
+              </w:rPr>
+              <w:t>/s</w:t>
+            </w:r>
+          </w:p>
+        </w:tc>
+      </w:tr>
+      <w:tr>
+        <w:trPr>
+          <w:trHeight w:val="567"/>
+        </w:trPr>
+        <w:tc>
+          <w:tcPr>
+            <w:tcW w:w="2689" w:type="dxa"/>
+            <w:vAlign w:val="center"/>
+          </w:tcPr>
+          <w:p>
+            <w:pPr>
+              <w:pStyle w:val="Nagwek8"/>
+              <w:jc w:val="center"/>
+              <w:rPr>
+                <w:rFonts w:ascii="Arial" w:hAnsi="Arial" w:cs="Arial"/>
+                <w:b w:val="0"/>
+                <w:bCs/>
+                <w:sz w:val="22"/>
+                <w:szCs w:val="22"/>
+              </w:rPr>
+            </w:pPr>
+            <w:r>
+              <w:rPr>
+                <w:rFonts w:ascii="Arial" w:hAnsi="Arial" w:cs="Arial"/>
+                <w:b w:val="0"/>
+                <w:bCs/>
+                <w:sz w:val="22"/>
+                <w:szCs w:val="22"/>
+              </w:rPr>
+              <w:t>Sprawy społeczne</w:t>
+            </w:r>
+          </w:p>
+        </w:tc>
+        <w:tc>
+          <w:tcPr>
+            <w:tcW w:w="2126" w:type="dxa"/>
+            <w:vAlign w:val="center"/>
+          </w:tcPr>
+          <w:p>
+            <w:pPr>
+              <w:pStyle w:val="Nagwek8"/>
+              <w:jc w:val="center"/>
+              <w:rPr>
+                <w:rFonts w:ascii="Arial" w:hAnsi="Arial" w:cs="Arial"/>
+                <w:b w:val="0"/>
+                <w:bCs/>
+                <w:sz w:val="22"/>
+                <w:szCs w:val="22"/>
+              </w:rPr>
+            </w:pPr>
+            <w:r>
+              <w:rPr>
+                <w:rFonts w:ascii="Arial" w:hAnsi="Arial" w:cs="Arial"/>
+                <w:b w:val="0"/>
+                <w:bCs/>
+                <w:sz w:val="22"/>
+                <w:szCs w:val="22"/>
+              </w:rPr>
+              <w:t xml:space="preserve">500/50 </w:t>
+            </w:r>
+            <w:proofErr w:type="spellStart"/>
+            <w:r>
+              <w:rPr>
+                <w:rFonts w:ascii="Arial" w:hAnsi="Arial" w:cs="Arial"/>
+                <w:b w:val="0"/>
+                <w:bCs/>
+                <w:sz w:val="22"/>
+                <w:szCs w:val="22"/>
+              </w:rPr>
+              <w:t>kb</w:t>
+            </w:r>
+            <w:proofErr w:type="spellEnd"/>
+            <w:r>
+              <w:rPr>
+                <w:rFonts w:ascii="Arial" w:hAnsi="Arial" w:cs="Arial"/>
+                <w:b w:val="0"/>
+                <w:bCs/>
+                <w:sz w:val="22"/>
+                <w:szCs w:val="22"/>
+              </w:rPr>
+              <w:t>/s</w:t>
+            </w:r>
+          </w:p>
+        </w:tc>
+        <w:tc>
+          <w:tcPr>
+            <w:tcW w:w="2126" w:type="dxa"/>
+            <w:vAlign w:val="center"/>
+          </w:tcPr>
+          <w:p>
+            <w:pPr>
+              <w:pStyle w:val="Nagwek8"/>
+              <w:jc w:val="center"/>
+              <w:rPr>
+                <w:rFonts w:ascii="Arial" w:hAnsi="Arial" w:cs="Arial"/>
+                <w:b w:val="0"/>
+                <w:bCs/>
+                <w:sz w:val="22"/>
+                <w:szCs w:val="22"/>
+              </w:rPr>
+            </w:pPr>
+            <w:r>
+              <w:rPr>
+                <w:rFonts w:ascii="Arial" w:hAnsi="Arial" w:cs="Arial"/>
+                <w:b w:val="0"/>
+                <w:bCs/>
+                <w:sz w:val="22"/>
+                <w:szCs w:val="22"/>
+              </w:rPr>
+              <w:t xml:space="preserve">0/0 </w:t>
+            </w:r>
+            <w:proofErr w:type="spellStart"/>
+            <w:r>
+              <w:rPr>
+                <w:rFonts w:ascii="Arial" w:hAnsi="Arial" w:cs="Arial"/>
+                <w:b w:val="0"/>
+                <w:bCs/>
+                <w:sz w:val="22"/>
+                <w:szCs w:val="22"/>
+              </w:rPr>
+              <w:t>kb</w:t>
+            </w:r>
+            <w:proofErr w:type="spellEnd"/>
+            <w:r>
+              <w:rPr>
+                <w:rFonts w:ascii="Arial" w:hAnsi="Arial" w:cs="Arial"/>
+                <w:b w:val="0"/>
+                <w:bCs/>
+                <w:sz w:val="22"/>
+                <w:szCs w:val="22"/>
+              </w:rPr>
+              <w:t>/s</w:t>
+            </w:r>
+          </w:p>
+        </w:tc>
+        <w:tc>
+          <w:tcPr>
+            <w:tcW w:w="2121" w:type="dxa"/>
+            <w:vAlign w:val="center"/>
+          </w:tcPr>
+          <w:p>
+            <w:pPr>
+              <w:pStyle w:val="Nagwek8"/>
+              <w:jc w:val="center"/>
+              <w:rPr>
+                <w:rFonts w:ascii="Arial" w:hAnsi="Arial" w:cs="Arial"/>
+                <w:b w:val="0"/>
+                <w:bCs/>
+                <w:sz w:val="22"/>
+                <w:szCs w:val="22"/>
+              </w:rPr>
+            </w:pPr>
+            <w:r>
+              <w:rPr>
+                <w:rFonts w:ascii="Arial" w:hAnsi="Arial" w:cs="Arial"/>
+                <w:b w:val="0"/>
+                <w:bCs/>
+                <w:sz w:val="22"/>
+                <w:szCs w:val="22"/>
+              </w:rPr>
+              <w:t xml:space="preserve">10/150 </w:t>
+            </w:r>
+            <w:proofErr w:type="spellStart"/>
+            <w:r>
+              <w:rPr>
+                <w:rFonts w:ascii="Arial" w:hAnsi="Arial" w:cs="Arial"/>
+                <w:b w:val="0"/>
+                <w:bCs/>
+                <w:sz w:val="22"/>
+                <w:szCs w:val="22"/>
+              </w:rPr>
+              <w:t>kb</w:t>
+            </w:r>
+            <w:proofErr w:type="spellEnd"/>
+            <w:r>
+              <w:rPr>
+                <w:rFonts w:ascii="Arial" w:hAnsi="Arial" w:cs="Arial"/>
+                <w:b w:val="0"/>
+                <w:bCs/>
+                <w:sz w:val="22"/>
+                <w:szCs w:val="22"/>
+              </w:rPr>
+              <w:t>/s</w:t>
+            </w:r>
+          </w:p>
+        </w:tc>
+      </w:tr>
+      <w:tr>
+        <w:trPr>
+          <w:trHeight w:val="567"/>
+        </w:trPr>
+        <w:tc>
+          <w:tcPr>
+            <w:tcW w:w="2689" w:type="dxa"/>
+            <w:vAlign w:val="center"/>
+          </w:tcPr>
+          <w:p>
+            <w:pPr>
+              <w:pStyle w:val="Nagwek8"/>
+              <w:jc w:val="center"/>
+              <w:rPr>
+                <w:rFonts w:ascii="Arial" w:hAnsi="Arial" w:cs="Arial"/>
+                <w:b w:val="0"/>
+                <w:bCs/>
+                <w:sz w:val="22"/>
+                <w:szCs w:val="22"/>
+              </w:rPr>
+            </w:pPr>
+            <w:r>
+              <w:rPr>
+                <w:rFonts w:ascii="Arial" w:hAnsi="Arial" w:cs="Arial"/>
+                <w:b w:val="0"/>
+                <w:bCs/>
+                <w:sz w:val="22"/>
+                <w:szCs w:val="22"/>
+              </w:rPr>
+              <w:t>Edukacja</w:t>
+            </w:r>
+          </w:p>
+        </w:tc>
+        <w:tc>
+          <w:tcPr>
+            <w:tcW w:w="2126" w:type="dxa"/>
+            <w:vAlign w:val="center"/>
+          </w:tcPr>
+          <w:p>
+            <w:pPr>
+              <w:pStyle w:val="Nagwek8"/>
+              <w:jc w:val="center"/>
+              <w:rPr>
+                <w:rFonts w:ascii="Arial" w:hAnsi="Arial" w:cs="Arial"/>
+                <w:b w:val="0"/>
+                <w:bCs/>
+                <w:sz w:val="22"/>
+                <w:szCs w:val="22"/>
+              </w:rPr>
+            </w:pPr>
+            <w:r>
+              <w:rPr>
+                <w:rFonts w:ascii="Arial" w:hAnsi="Arial" w:cs="Arial"/>
+                <w:b w:val="0"/>
+                <w:bCs/>
+                <w:sz w:val="22"/>
+                <w:szCs w:val="22"/>
+              </w:rPr>
+              <w:t xml:space="preserve">500/100 </w:t>
+            </w:r>
+            <w:proofErr w:type="spellStart"/>
+            <w:r>
+              <w:rPr>
+                <w:rFonts w:ascii="Arial" w:hAnsi="Arial" w:cs="Arial"/>
+                <w:b w:val="0"/>
+                <w:bCs/>
+                <w:sz w:val="22"/>
+                <w:szCs w:val="22"/>
+              </w:rPr>
+              <w:t>kb</w:t>
+            </w:r>
+            <w:proofErr w:type="spellEnd"/>
+            <w:r>
+              <w:rPr>
+                <w:rFonts w:ascii="Arial" w:hAnsi="Arial" w:cs="Arial"/>
+                <w:b w:val="0"/>
+                <w:bCs/>
+                <w:sz w:val="22"/>
+                <w:szCs w:val="22"/>
+              </w:rPr>
+              <w:t>/s</w:t>
+            </w:r>
+          </w:p>
+        </w:tc>
+        <w:tc>
+          <w:tcPr>
+            <w:tcW w:w="2126" w:type="dxa"/>
+            <w:vAlign w:val="center"/>
+          </w:tcPr>
+          <w:p>
+            <w:pPr>
+              <w:pStyle w:val="Nagwek8"/>
+              <w:jc w:val="center"/>
+              <w:rPr>
+                <w:rFonts w:ascii="Arial" w:hAnsi="Arial" w:cs="Arial"/>
+                <w:b w:val="0"/>
+                <w:bCs/>
+                <w:sz w:val="22"/>
+                <w:szCs w:val="22"/>
+              </w:rPr>
+            </w:pPr>
+            <w:r>
+              <w:rPr>
+                <w:rFonts w:ascii="Arial" w:hAnsi="Arial" w:cs="Arial"/>
+                <w:b w:val="0"/>
+                <w:bCs/>
+                <w:sz w:val="22"/>
+                <w:szCs w:val="22"/>
+              </w:rPr>
+              <w:t>0/0</w:t>
+            </w:r>
+            <w:r>
+              <w:rPr>
+                <w:rFonts w:ascii="Arial" w:hAnsi="Arial" w:cs="Arial"/>
+                <w:b w:val="0"/>
+                <w:bCs/>
+                <w:sz w:val="22"/>
+                <w:szCs w:val="22"/>
+              </w:rPr>
+              <w:t xml:space="preserve"> </w:t>
+            </w:r>
+            <w:proofErr w:type="spellStart"/>
+            <w:r>
+              <w:rPr>
+                <w:rFonts w:ascii="Arial" w:hAnsi="Arial" w:cs="Arial"/>
+                <w:b w:val="0"/>
+                <w:bCs/>
+                <w:sz w:val="22"/>
+                <w:szCs w:val="22"/>
+              </w:rPr>
+              <w:t>kb</w:t>
+            </w:r>
+            <w:proofErr w:type="spellEnd"/>
+            <w:r>
+              <w:rPr>
+                <w:rFonts w:ascii="Arial" w:hAnsi="Arial" w:cs="Arial"/>
+                <w:b w:val="0"/>
+                <w:bCs/>
+                <w:sz w:val="22"/>
+                <w:szCs w:val="22"/>
+              </w:rPr>
+              <w:t>/s</w:t>
+            </w:r>
+          </w:p>
+        </w:tc>
+        <w:tc>
+          <w:tcPr>
+            <w:tcW w:w="2121" w:type="dxa"/>
+            <w:vAlign w:val="center"/>
+          </w:tcPr>
+          <w:p>
+            <w:pPr>
+              <w:pStyle w:val="Nagwek8"/>
+              <w:jc w:val="center"/>
+              <w:rPr>
+                <w:rFonts w:ascii="Arial" w:hAnsi="Arial" w:cs="Arial"/>
+                <w:b w:val="0"/>
+                <w:bCs/>
+                <w:sz w:val="22"/>
+                <w:szCs w:val="22"/>
+              </w:rPr>
+            </w:pPr>
+            <w:r>
+              <w:rPr>
+                <w:rFonts w:ascii="Arial" w:hAnsi="Arial" w:cs="Arial"/>
+                <w:b w:val="0"/>
+                <w:bCs/>
+                <w:sz w:val="22"/>
+                <w:szCs w:val="22"/>
+              </w:rPr>
+              <w:t xml:space="preserve">10/250 </w:t>
+            </w:r>
+            <w:proofErr w:type="spellStart"/>
+            <w:r>
+              <w:rPr>
+                <w:rFonts w:ascii="Arial" w:hAnsi="Arial" w:cs="Arial"/>
+                <w:b w:val="0"/>
+                <w:bCs/>
+                <w:sz w:val="22"/>
+                <w:szCs w:val="22"/>
+              </w:rPr>
+              <w:t>kb</w:t>
+            </w:r>
+            <w:proofErr w:type="spellEnd"/>
+            <w:r>
+              <w:rPr>
+                <w:rFonts w:ascii="Arial" w:hAnsi="Arial" w:cs="Arial"/>
+                <w:b w:val="0"/>
+                <w:bCs/>
+                <w:sz w:val="22"/>
+                <w:szCs w:val="22"/>
+              </w:rPr>
+              <w:t>/s</w:t>
+            </w:r>
+          </w:p>
+        </w:tc>
+      </w:tr>
+    </w:tbl>
+    <w:p>
+      <w:pPr>
+        <w:jc w:val="center"/>
+      </w:pPr>
+      <w:r>
+        <w:t xml:space="preserve">Tab. 1 - </w:t>
+      </w:r>
+      <w:r>
+        <w:t>Wymagania dotyczące przepływów pomiędzy pracownikami a serwerami lokalnymi</w:t>
+      </w:r>
+    </w:p>
+    <w:p>
+      <w:pPr>
+        <w:jc w:val="center"/>
+        <w:rPr>
+          <w:sz w:val="6"/>
+          <w:szCs w:val="6"/>
+        </w:rPr>
+      </w:pPr>
+    </w:p>
+    <w:tbl>
+      <w:tblPr>
+        <w:tblStyle w:val="Tabela-Siatka"/>
+        <w:tblW w:w="0" w:type="auto"/>
+        <w:tblLook w:val="04A0" w:firstRow="1" w:lastRow="0" w:firstColumn="1" w:lastColumn="0" w:noHBand="0" w:noVBand="1"/>
+      </w:tblPr>
+      <w:tblGrid>
+        <w:gridCol w:w="2689"/>
+        <w:gridCol w:w="2126"/>
+        <w:gridCol w:w="2126"/>
+        <w:gridCol w:w="2121"/>
+      </w:tblGrid>
+      <w:tr>
+        <w:trPr>
+          <w:trHeight w:val="567"/>
+        </w:trPr>
+        <w:tc>
+          <w:tcPr>
+            <w:tcW w:w="2689" w:type="dxa"/>
+            <w:tcBorders>
+              <w:top w:val="nil"/>
+              <w:left w:val="nil"/>
+              <w:bottom w:val="single" w:sz="4" w:space="0" w:color="auto"/>
+              <w:right w:val="single" w:sz="4" w:space="0" w:color="auto"/>
+            </w:tcBorders>
+            <w:vAlign w:val="center"/>
+          </w:tcPr>
+          <w:p>
+            <w:pPr>
+              <w:jc w:val="center"/>
+              <w:rPr>
+                <w:rFonts w:cs="Arial"/>
+                <w:b/>
+                <w:bCs/>
+                <w:i/>
+                <w:iCs/>
+              </w:rPr>
+            </w:pPr>
+          </w:p>
+        </w:tc>
+        <w:tc>
+          <w:tcPr>
+            <w:tcW w:w="6373" w:type="dxa"/>
+            <w:gridSpan w:val="3"/>
+            <w:tcBorders>
+              <w:left w:val="single" w:sz="4" w:space="0" w:color="auto"/>
+            </w:tcBorders>
+            <w:vAlign w:val="center"/>
+          </w:tcPr>
+          <w:p>
+            <w:pPr>
+              <w:jc w:val="center"/>
+              <w:rPr>
+                <w:rFonts w:cs="Arial"/>
+                <w:b/>
+                <w:bCs/>
+                <w:i/>
+                <w:iCs/>
+                <w:lang w:eastAsia="pl-PL"/>
+              </w:rPr>
+            </w:pPr>
+            <w:r>
+              <w:rPr>
+                <w:rFonts w:cs="Arial"/>
+                <w:b/>
+                <w:bCs/>
+                <w:i/>
+                <w:iCs/>
+              </w:rPr>
+              <w:t>Transfer (down/</w:t>
+            </w:r>
+            <w:proofErr w:type="spellStart"/>
+            <w:r>
+              <w:rPr>
+                <w:rFonts w:cs="Arial"/>
+                <w:b/>
+                <w:bCs/>
+                <w:i/>
+                <w:iCs/>
+              </w:rPr>
+              <w:t>up</w:t>
+            </w:r>
+            <w:proofErr w:type="spellEnd"/>
+            <w:r>
+              <w:rPr>
+                <w:rFonts w:cs="Arial"/>
+                <w:b/>
+                <w:bCs/>
+                <w:i/>
+                <w:iCs/>
+              </w:rPr>
+              <w:t>) i</w:t>
+            </w:r>
+            <w:proofErr w:type="spellStart"/>
+            <w:r>
+              <w:rPr>
+                <w:rFonts w:cs="Arial"/>
+                <w:b/>
+                <w:bCs/>
+                <w:i/>
+                <w:iCs/>
+              </w:rPr>
+              <w:t>nternetu</w:t>
+            </w:r>
+            <w:proofErr w:type="spellEnd"/>
+            <w:r>
+              <w:rPr>
+                <w:rFonts w:cs="Arial"/>
+                <w:b/>
+                <w:bCs/>
+                <w:i/>
+                <w:iCs/>
+              </w:rPr>
+              <w:t xml:space="preserve"> na 1 użytkownika </w:t>
+            </w:r>
+          </w:p>
+        </w:tc>
+      </w:tr>
+      <w:tr>
+        <w:trPr>
+          <w:trHeight w:val="567"/>
+        </w:trPr>
+        <w:tc>
+          <w:tcPr>
+            <w:tcW w:w="2689" w:type="dxa"/>
+            <w:tcBorders>
+              <w:top w:val="single" w:sz="4" w:space="0" w:color="auto"/>
+            </w:tcBorders>
+            <w:vAlign w:val="center"/>
+          </w:tcPr>
+          <w:p>
+            <w:pPr>
+              <w:jc w:val="center"/>
+              <w:rPr>
+                <w:rFonts w:cs="Arial"/>
+                <w:b/>
+                <w:bCs/>
+              </w:rPr>
+            </w:pPr>
+            <w:r>
+              <w:rPr>
+                <w:rFonts w:cs="Arial"/>
+                <w:b/>
+                <w:bCs/>
+                <w:i/>
+                <w:iCs/>
+              </w:rPr>
+              <w:t>Serwery Internetowe</w:t>
+            </w:r>
+          </w:p>
+        </w:tc>
+        <w:tc>
+          <w:tcPr>
+            <w:tcW w:w="2126" w:type="dxa"/>
+            <w:vAlign w:val="center"/>
+          </w:tcPr>
+          <w:p>
+            <w:pPr>
+              <w:jc w:val="center"/>
+              <w:rPr>
+                <w:rFonts w:cs="Arial"/>
+                <w:b/>
+                <w:bCs/>
+                <w:i/>
+                <w:iCs/>
+              </w:rPr>
+            </w:pPr>
+            <w:r>
+              <w:rPr>
+                <w:rFonts w:cs="Arial"/>
+                <w:b/>
+                <w:bCs/>
+                <w:i/>
+                <w:iCs/>
+              </w:rPr>
+              <w:t>Do Internetu</w:t>
+            </w:r>
+          </w:p>
+        </w:tc>
+        <w:tc>
+          <w:tcPr>
+            <w:tcW w:w="2126" w:type="dxa"/>
+            <w:vAlign w:val="center"/>
+          </w:tcPr>
+          <w:p>
+            <w:pPr>
+              <w:jc w:val="center"/>
+              <w:rPr>
+                <w:rFonts w:cs="Arial"/>
+                <w:b/>
+                <w:bCs/>
+                <w:i/>
+                <w:iCs/>
+              </w:rPr>
+            </w:pPr>
+            <w:r>
+              <w:rPr>
+                <w:rFonts w:cs="Arial"/>
+                <w:b/>
+                <w:bCs/>
+                <w:i/>
+                <w:iCs/>
+              </w:rPr>
+              <w:t>Z Internetu</w:t>
+            </w:r>
+          </w:p>
+        </w:tc>
+        <w:tc>
+          <w:tcPr>
+            <w:tcW w:w="2121" w:type="dxa"/>
+            <w:vAlign w:val="center"/>
+          </w:tcPr>
+          <w:p>
+            <w:pPr>
+              <w:jc w:val="center"/>
+              <w:rPr>
+                <w:rFonts w:cs="Arial"/>
+                <w:b/>
+                <w:bCs/>
+                <w:i/>
+                <w:iCs/>
+              </w:rPr>
+            </w:pPr>
+            <w:r>
+              <w:rPr>
+                <w:rFonts w:cs="Arial"/>
+                <w:b/>
+                <w:bCs/>
+                <w:i/>
+                <w:iCs/>
+              </w:rPr>
+              <w:t>Liczba Sesji</w:t>
+            </w:r>
+          </w:p>
+        </w:tc>
+      </w:tr>
+      <w:tr>
+        <w:trPr>
+          <w:trHeight w:val="567"/>
+        </w:trPr>
+        <w:tc>
+          <w:tcPr>
+            <w:tcW w:w="2689" w:type="dxa"/>
+            <w:vAlign w:val="center"/>
+          </w:tcPr>
+          <w:p>
+            <w:pPr>
+              <w:pStyle w:val="Nagwek8"/>
+              <w:jc w:val="center"/>
+              <w:rPr>
+                <w:rFonts w:ascii="Arial" w:hAnsi="Arial" w:cs="Arial"/>
+                <w:b w:val="0"/>
+                <w:bCs/>
+                <w:sz w:val="22"/>
+                <w:szCs w:val="22"/>
+              </w:rPr>
+            </w:pPr>
+            <w:r>
+              <w:rPr>
+                <w:rFonts w:ascii="Arial" w:hAnsi="Arial" w:cs="Arial"/>
+                <w:b w:val="0"/>
+                <w:bCs/>
+                <w:sz w:val="22"/>
+                <w:szCs w:val="22"/>
+              </w:rPr>
+              <w:t>Serwer WWW</w:t>
+            </w:r>
+          </w:p>
+        </w:tc>
+        <w:tc>
+          <w:tcPr>
+            <w:tcW w:w="2126" w:type="dxa"/>
+            <w:vAlign w:val="center"/>
+          </w:tcPr>
+          <w:p>
+            <w:pPr>
+              <w:pStyle w:val="Nagwek8"/>
+              <w:jc w:val="center"/>
+              <w:rPr>
+                <w:rFonts w:ascii="Arial" w:hAnsi="Arial" w:cs="Arial"/>
+                <w:b w:val="0"/>
+                <w:bCs/>
+                <w:sz w:val="22"/>
+                <w:szCs w:val="22"/>
+              </w:rPr>
+            </w:pPr>
+            <w:r>
+              <w:rPr>
+                <w:rFonts w:ascii="Arial" w:hAnsi="Arial" w:cs="Arial"/>
+                <w:b w:val="0"/>
+                <w:bCs/>
+                <w:sz w:val="22"/>
+                <w:szCs w:val="22"/>
+              </w:rPr>
+              <w:t>150</w:t>
+            </w:r>
+            <w:r>
+              <w:rPr>
+                <w:rFonts w:ascii="Arial" w:hAnsi="Arial" w:cs="Arial"/>
+                <w:b w:val="0"/>
+                <w:bCs/>
+                <w:sz w:val="22"/>
+                <w:szCs w:val="22"/>
+              </w:rPr>
+              <w:t xml:space="preserve"> </w:t>
+            </w:r>
+            <w:proofErr w:type="spellStart"/>
+            <w:r>
+              <w:rPr>
+                <w:rFonts w:ascii="Arial" w:hAnsi="Arial" w:cs="Arial"/>
+                <w:b w:val="0"/>
+                <w:bCs/>
+                <w:sz w:val="22"/>
+                <w:szCs w:val="22"/>
+              </w:rPr>
+              <w:t>kb</w:t>
+            </w:r>
+            <w:proofErr w:type="spellEnd"/>
+            <w:r>
+              <w:rPr>
+                <w:rFonts w:ascii="Arial" w:hAnsi="Arial" w:cs="Arial"/>
+                <w:b w:val="0"/>
+                <w:bCs/>
+                <w:sz w:val="22"/>
+                <w:szCs w:val="22"/>
+              </w:rPr>
+              <w:t>/s</w:t>
+            </w:r>
+          </w:p>
+        </w:tc>
+        <w:tc>
+          <w:tcPr>
+            <w:tcW w:w="2126" w:type="dxa"/>
+            <w:vAlign w:val="center"/>
+          </w:tcPr>
+          <w:p>
+            <w:pPr>
+              <w:pStyle w:val="Nagwek8"/>
+              <w:jc w:val="center"/>
+              <w:rPr>
+                <w:rFonts w:ascii="Arial" w:hAnsi="Arial" w:cs="Arial"/>
+                <w:b w:val="0"/>
+                <w:bCs/>
+                <w:sz w:val="22"/>
+                <w:szCs w:val="22"/>
+              </w:rPr>
+            </w:pPr>
+            <w:r>
+              <w:rPr>
+                <w:rFonts w:ascii="Arial" w:hAnsi="Arial" w:cs="Arial"/>
+                <w:b w:val="0"/>
+                <w:bCs/>
+                <w:sz w:val="22"/>
+                <w:szCs w:val="22"/>
+              </w:rPr>
+              <w:t>30</w:t>
+            </w:r>
+            <w:r>
+              <w:rPr>
+                <w:rFonts w:ascii="Arial" w:hAnsi="Arial" w:cs="Arial"/>
+                <w:b w:val="0"/>
+                <w:bCs/>
+                <w:sz w:val="22"/>
+                <w:szCs w:val="22"/>
+              </w:rPr>
+              <w:t xml:space="preserve"> </w:t>
+            </w:r>
+            <w:proofErr w:type="spellStart"/>
+            <w:r>
+              <w:rPr>
+                <w:rFonts w:ascii="Arial" w:hAnsi="Arial" w:cs="Arial"/>
+                <w:b w:val="0"/>
+                <w:bCs/>
+                <w:sz w:val="22"/>
+                <w:szCs w:val="22"/>
+              </w:rPr>
+              <w:t>kb</w:t>
+            </w:r>
+            <w:proofErr w:type="spellEnd"/>
+            <w:r>
+              <w:rPr>
+                <w:rFonts w:ascii="Arial" w:hAnsi="Arial" w:cs="Arial"/>
+                <w:b w:val="0"/>
+                <w:bCs/>
+                <w:sz w:val="22"/>
+                <w:szCs w:val="22"/>
+              </w:rPr>
+              <w:t xml:space="preserve">/s </w:t>
+            </w:r>
+          </w:p>
+        </w:tc>
+        <w:tc>
+          <w:tcPr>
+            <w:tcW w:w="2121" w:type="dxa"/>
+            <w:vAlign w:val="center"/>
+          </w:tcPr>
+          <w:p>
+            <w:pPr>
+              <w:pStyle w:val="Nagwek8"/>
+              <w:jc w:val="center"/>
+              <w:rPr>
+                <w:rFonts w:ascii="Arial" w:hAnsi="Arial" w:cs="Arial"/>
+                <w:b w:val="0"/>
+                <w:bCs/>
+                <w:sz w:val="22"/>
+                <w:szCs w:val="22"/>
+              </w:rPr>
+            </w:pPr>
+            <w:r>
+              <w:rPr>
+                <w:rFonts w:ascii="Arial" w:hAnsi="Arial" w:cs="Arial"/>
+                <w:b w:val="0"/>
+                <w:bCs/>
+                <w:sz w:val="22"/>
+                <w:szCs w:val="22"/>
+              </w:rPr>
+              <w:t>21</w:t>
+            </w:r>
+          </w:p>
+        </w:tc>
+      </w:tr>
+      <w:tr>
+        <w:trPr>
+          <w:trHeight w:val="567"/>
+        </w:trPr>
+        <w:tc>
+          <w:tcPr>
+            <w:tcW w:w="2689" w:type="dxa"/>
+            <w:vAlign w:val="center"/>
+          </w:tcPr>
+          <w:p>
+            <w:pPr>
+              <w:pStyle w:val="Nagwek8"/>
+              <w:jc w:val="center"/>
+              <w:rPr>
+                <w:rFonts w:ascii="Arial" w:hAnsi="Arial" w:cs="Arial"/>
+                <w:b w:val="0"/>
+                <w:bCs/>
+                <w:sz w:val="22"/>
+                <w:szCs w:val="22"/>
+              </w:rPr>
+            </w:pPr>
+            <w:r>
+              <w:rPr>
+                <w:rFonts w:ascii="Arial" w:hAnsi="Arial" w:cs="Arial"/>
+                <w:b w:val="0"/>
+                <w:bCs/>
+                <w:sz w:val="22"/>
+                <w:szCs w:val="22"/>
+              </w:rPr>
+              <w:t>Serwer FTP</w:t>
+            </w:r>
+          </w:p>
+        </w:tc>
+        <w:tc>
+          <w:tcPr>
+            <w:tcW w:w="2126" w:type="dxa"/>
+            <w:vAlign w:val="center"/>
+          </w:tcPr>
+          <w:p>
+            <w:pPr>
+              <w:pStyle w:val="Nagwek8"/>
+              <w:jc w:val="center"/>
+              <w:rPr>
+                <w:rFonts w:ascii="Arial" w:hAnsi="Arial" w:cs="Arial"/>
+                <w:b w:val="0"/>
+                <w:bCs/>
+                <w:sz w:val="22"/>
+                <w:szCs w:val="22"/>
+              </w:rPr>
+            </w:pPr>
+            <w:r>
+              <w:rPr>
+                <w:rFonts w:ascii="Arial" w:hAnsi="Arial" w:cs="Arial"/>
+                <w:b w:val="0"/>
+                <w:bCs/>
+                <w:sz w:val="22"/>
+                <w:szCs w:val="22"/>
+              </w:rPr>
+              <w:t>110</w:t>
+            </w:r>
+            <w:r>
+              <w:rPr>
+                <w:rFonts w:ascii="Arial" w:hAnsi="Arial" w:cs="Arial"/>
+                <w:b w:val="0"/>
+                <w:bCs/>
+                <w:sz w:val="22"/>
+                <w:szCs w:val="22"/>
+              </w:rPr>
+              <w:t xml:space="preserve"> </w:t>
+            </w:r>
+            <w:proofErr w:type="spellStart"/>
+            <w:r>
+              <w:rPr>
+                <w:rFonts w:ascii="Arial" w:hAnsi="Arial" w:cs="Arial"/>
+                <w:b w:val="0"/>
+                <w:bCs/>
+                <w:sz w:val="22"/>
+                <w:szCs w:val="22"/>
+              </w:rPr>
+              <w:t>kb</w:t>
+            </w:r>
+            <w:proofErr w:type="spellEnd"/>
+            <w:r>
+              <w:rPr>
+                <w:rFonts w:ascii="Arial" w:hAnsi="Arial" w:cs="Arial"/>
+                <w:b w:val="0"/>
+                <w:bCs/>
+                <w:sz w:val="22"/>
+                <w:szCs w:val="22"/>
+              </w:rPr>
+              <w:t>/s</w:t>
+            </w:r>
+          </w:p>
+        </w:tc>
+        <w:tc>
+          <w:tcPr>
+            <w:tcW w:w="2126" w:type="dxa"/>
+            <w:vAlign w:val="center"/>
+          </w:tcPr>
+          <w:p>
+            <w:pPr>
+              <w:pStyle w:val="Nagwek8"/>
+              <w:jc w:val="center"/>
+              <w:rPr>
+                <w:rFonts w:ascii="Arial" w:hAnsi="Arial" w:cs="Arial"/>
+                <w:b w:val="0"/>
+                <w:bCs/>
+                <w:sz w:val="22"/>
+                <w:szCs w:val="22"/>
+              </w:rPr>
+            </w:pPr>
+            <w:r>
+              <w:rPr>
+                <w:rFonts w:ascii="Arial" w:hAnsi="Arial" w:cs="Arial"/>
+                <w:b w:val="0"/>
+                <w:bCs/>
+                <w:sz w:val="22"/>
+                <w:szCs w:val="22"/>
+              </w:rPr>
+              <w:t>60</w:t>
+            </w:r>
+            <w:r>
+              <w:rPr>
+                <w:rFonts w:ascii="Arial" w:hAnsi="Arial" w:cs="Arial"/>
+                <w:b w:val="0"/>
+                <w:bCs/>
+                <w:sz w:val="22"/>
+                <w:szCs w:val="22"/>
+              </w:rPr>
+              <w:t xml:space="preserve"> </w:t>
+            </w:r>
+            <w:proofErr w:type="spellStart"/>
+            <w:r>
+              <w:rPr>
+                <w:rFonts w:ascii="Arial" w:hAnsi="Arial" w:cs="Arial"/>
+                <w:b w:val="0"/>
+                <w:bCs/>
+                <w:sz w:val="22"/>
+                <w:szCs w:val="22"/>
+              </w:rPr>
+              <w:t>kb</w:t>
+            </w:r>
+            <w:proofErr w:type="spellEnd"/>
+            <w:r>
+              <w:rPr>
+                <w:rFonts w:ascii="Arial" w:hAnsi="Arial" w:cs="Arial"/>
+                <w:b w:val="0"/>
+                <w:bCs/>
+                <w:sz w:val="22"/>
+                <w:szCs w:val="22"/>
+              </w:rPr>
+              <w:t>/s</w:t>
+            </w:r>
+          </w:p>
+        </w:tc>
+        <w:tc>
+          <w:tcPr>
+            <w:tcW w:w="2121" w:type="dxa"/>
+            <w:vAlign w:val="center"/>
+          </w:tcPr>
+          <w:p>
+            <w:pPr>
+              <w:pStyle w:val="Nagwek8"/>
+              <w:jc w:val="center"/>
+              <w:rPr>
+                <w:rFonts w:ascii="Arial" w:hAnsi="Arial" w:cs="Arial"/>
+                <w:b w:val="0"/>
+                <w:bCs/>
+                <w:sz w:val="22"/>
+                <w:szCs w:val="22"/>
+              </w:rPr>
+            </w:pPr>
+            <w:r>
+              <w:rPr>
+                <w:rFonts w:ascii="Arial" w:hAnsi="Arial" w:cs="Arial"/>
+                <w:b w:val="0"/>
+                <w:bCs/>
+                <w:sz w:val="22"/>
+                <w:szCs w:val="22"/>
+              </w:rPr>
+              <w:t>1</w:t>
+            </w:r>
+          </w:p>
+        </w:tc>
+      </w:tr>
+    </w:tbl>
+    <w:p>
+      <w:pPr>
+        <w:jc w:val="center"/>
+      </w:pPr>
+      <w:r>
+        <w:t>Tab. 2 – Prognozowany ruch do Internetu z posiadanych serwerów internetowych</w:t>
+      </w:r>
+    </w:p>
+    <w:p>
+      <w:pPr>
+        <w:jc w:val="center"/>
+        <w:rPr>
+          <w:sz w:val="6"/>
+          <w:szCs w:val="6"/>
+        </w:rPr>
+      </w:pPr>
+    </w:p>
+    <w:tbl>
+      <w:tblPr>
+        <w:tblStyle w:val="Tabela-Siatka"/>
+        <w:tblW w:w="0" w:type="auto"/>
+        <w:tblLayout w:type="fixed"/>
+        <w:tblLook w:val="04A0" w:firstRow="1" w:lastRow="0" w:firstColumn="1" w:lastColumn="0" w:noHBand="0" w:noVBand="1"/>
+      </w:tblPr>
+      <w:tblGrid>
+        <w:gridCol w:w="1560"/>
+        <w:gridCol w:w="1701"/>
+        <w:gridCol w:w="1559"/>
+        <w:gridCol w:w="1417"/>
+        <w:gridCol w:w="1134"/>
+        <w:gridCol w:w="1696"/>
+      </w:tblGrid>
+      <w:tr>
+        <w:trPr>
+          <w:trHeight w:val="567"/>
+        </w:trPr>
+        <w:tc>
+          <w:tcPr>
+            <w:tcW w:w="1560" w:type="dxa"/>
+            <w:tcBorders>
+              <w:top w:val="nil"/>
+              <w:left w:val="nil"/>
+              <w:bottom w:val="single" w:sz="4" w:space="0" w:color="auto"/>
+              <w:right w:val="single" w:sz="4" w:space="0" w:color="auto"/>
+            </w:tcBorders>
+            <w:vAlign w:val="center"/>
+          </w:tcPr>
+          <w:p>
+            <w:pPr>
+              <w:jc w:val="center"/>
+              <w:rPr>
+                <w:rFonts w:cs="Arial"/>
+                <w:b/>
+                <w:bCs/>
+                <w:i/>
+                <w:iCs/>
+              </w:rPr>
+            </w:pPr>
+          </w:p>
+        </w:tc>
+        <w:tc>
+          <w:tcPr>
+            <w:tcW w:w="7507" w:type="dxa"/>
+            <w:gridSpan w:val="5"/>
+            <w:tcBorders>
+              <w:left w:val="single" w:sz="4" w:space="0" w:color="auto"/>
+            </w:tcBorders>
+            <w:vAlign w:val="center"/>
+          </w:tcPr>
+          <w:p>
+            <w:pPr>
+              <w:jc w:val="center"/>
+              <w:rPr>
+                <w:rFonts w:cs="Arial"/>
+                <w:b/>
+                <w:bCs/>
+                <w:i/>
+                <w:iCs/>
+              </w:rPr>
+            </w:pPr>
+            <w:r>
+              <w:rPr>
+                <w:rFonts w:cs="Arial"/>
+                <w:b/>
+                <w:bCs/>
+                <w:i/>
+                <w:iCs/>
+              </w:rPr>
+              <w:t>Średni transfer na jednego użytkownika (down/</w:t>
+            </w:r>
+            <w:proofErr w:type="spellStart"/>
+            <w:r>
+              <w:rPr>
+                <w:rFonts w:cs="Arial"/>
+                <w:b/>
+                <w:bCs/>
+                <w:i/>
+                <w:iCs/>
+              </w:rPr>
+              <w:t>up</w:t>
+            </w:r>
+            <w:proofErr w:type="spellEnd"/>
+            <w:r>
+              <w:rPr>
+                <w:rFonts w:cs="Arial"/>
+                <w:b/>
+                <w:bCs/>
+                <w:i/>
+                <w:iCs/>
+              </w:rPr>
+              <w:t>)</w:t>
+            </w:r>
+            <w:r>
+              <w:rPr>
+                <w:rFonts w:cs="Arial"/>
+                <w:b/>
+                <w:bCs/>
+                <w:i/>
+                <w:iCs/>
+              </w:rPr>
+              <w:t xml:space="preserve"> [</w:t>
+            </w:r>
+            <w:proofErr w:type="spellStart"/>
+            <w:r>
+              <w:rPr>
+                <w:rFonts w:cs="Arial"/>
+                <w:b/>
+                <w:bCs/>
+                <w:i/>
+                <w:iCs/>
+              </w:rPr>
+              <w:t>kb</w:t>
+            </w:r>
+            <w:proofErr w:type="spellEnd"/>
+            <w:r>
+              <w:rPr>
+                <w:rFonts w:cs="Arial"/>
+                <w:b/>
+                <w:bCs/>
+                <w:i/>
+                <w:iCs/>
+              </w:rPr>
+              <w:t>/s]</w:t>
+            </w:r>
+          </w:p>
+        </w:tc>
+      </w:tr>
+      <w:tr>
+        <w:trPr>
+          <w:trHeight w:val="567"/>
+        </w:trPr>
+        <w:tc>
+          <w:tcPr>
+            <w:tcW w:w="1560" w:type="dxa"/>
+            <w:tcBorders>
+              <w:top w:val="single" w:sz="4" w:space="0" w:color="auto"/>
+            </w:tcBorders>
+            <w:vAlign w:val="center"/>
+          </w:tcPr>
+          <w:p>
+            <w:pPr>
+              <w:jc w:val="center"/>
+              <w:rPr>
+                <w:rFonts w:cs="Arial"/>
+                <w:b/>
+                <w:bCs/>
+              </w:rPr>
+            </w:pPr>
+            <w:r>
+              <w:rPr>
+                <w:rFonts w:cs="Arial"/>
+                <w:b/>
+                <w:bCs/>
+                <w:i/>
+                <w:iCs/>
+              </w:rPr>
+              <w:t>Oddział Instytucji</w:t>
+            </w:r>
+          </w:p>
+        </w:tc>
+        <w:tc>
+          <w:tcPr>
+            <w:tcW w:w="1701" w:type="dxa"/>
+            <w:vAlign w:val="center"/>
+          </w:tcPr>
+          <w:p>
+            <w:pPr>
+              <w:jc w:val="center"/>
+              <w:rPr>
+                <w:rFonts w:cs="Arial"/>
+                <w:b/>
+                <w:bCs/>
+                <w:i/>
+                <w:iCs/>
+              </w:rPr>
+            </w:pPr>
+            <w:r>
+              <w:rPr>
+                <w:rFonts w:cs="Arial"/>
+                <w:b/>
+                <w:bCs/>
+                <w:i/>
+                <w:iCs/>
+              </w:rPr>
+              <w:t>Przeglądarka</w:t>
+            </w:r>
+          </w:p>
+        </w:tc>
+        <w:tc>
+          <w:tcPr>
+            <w:tcW w:w="1559" w:type="dxa"/>
+            <w:vAlign w:val="center"/>
+          </w:tcPr>
+          <w:p>
+            <w:pPr>
+              <w:jc w:val="center"/>
+              <w:rPr>
+                <w:rFonts w:cs="Arial"/>
+                <w:b/>
+                <w:bCs/>
+                <w:i/>
+                <w:iCs/>
+              </w:rPr>
+            </w:pPr>
+            <w:r>
+              <w:rPr>
+                <w:rFonts w:cs="Arial"/>
+                <w:b/>
+                <w:bCs/>
+                <w:i/>
+                <w:iCs/>
+              </w:rPr>
+              <w:t>Wideo rozmowa</w:t>
+            </w:r>
+          </w:p>
+        </w:tc>
+        <w:tc>
+          <w:tcPr>
+            <w:tcW w:w="1417" w:type="dxa"/>
+            <w:vAlign w:val="center"/>
+          </w:tcPr>
+          <w:p>
+            <w:pPr>
+              <w:jc w:val="center"/>
+              <w:rPr>
+                <w:rFonts w:cs="Arial"/>
+                <w:b/>
+                <w:bCs/>
+                <w:i/>
+                <w:iCs/>
+              </w:rPr>
+            </w:pPr>
+            <w:r>
+              <w:rPr>
+                <w:rFonts w:cs="Arial"/>
+                <w:b/>
+                <w:bCs/>
+                <w:i/>
+                <w:iCs/>
+              </w:rPr>
+              <w:t>VoIP</w:t>
+            </w:r>
+          </w:p>
+        </w:tc>
+        <w:tc>
+          <w:tcPr>
+            <w:tcW w:w="1134" w:type="dxa"/>
+            <w:vAlign w:val="center"/>
+          </w:tcPr>
+          <w:p>
+            <w:pPr>
+              <w:jc w:val="center"/>
+              <w:rPr>
+                <w:rFonts w:cs="Arial"/>
+                <w:b/>
+                <w:bCs/>
+                <w:i/>
+                <w:iCs/>
+              </w:rPr>
+            </w:pPr>
+            <w:r>
+              <w:rPr>
+                <w:rFonts w:cs="Arial"/>
+                <w:b/>
+                <w:bCs/>
+                <w:i/>
+                <w:iCs/>
+              </w:rPr>
+              <w:t>FTP</w:t>
+            </w:r>
+          </w:p>
+        </w:tc>
+        <w:tc>
+          <w:tcPr>
+            <w:tcW w:w="1696" w:type="dxa"/>
+            <w:vAlign w:val="center"/>
+          </w:tcPr>
+          <w:p>
+            <w:pPr>
+              <w:jc w:val="center"/>
+              <w:rPr>
+                <w:rFonts w:cs="Arial"/>
+                <w:b/>
+                <w:bCs/>
+                <w:i/>
+                <w:iCs/>
+              </w:rPr>
+            </w:pPr>
+            <w:r>
+              <w:rPr>
+                <w:rFonts w:cs="Arial"/>
+                <w:b/>
+                <w:bCs/>
+                <w:i/>
+                <w:iCs/>
+              </w:rPr>
+              <w:t>Komunikatory</w:t>
+            </w:r>
+          </w:p>
+        </w:tc>
+      </w:tr>
+      <w:tr>
+        <w:trPr>
+          <w:trHeight w:val="567"/>
+        </w:trPr>
+        <w:tc>
+          <w:tcPr>
+            <w:tcW w:w="1560" w:type="dxa"/>
+            <w:vAlign w:val="center"/>
+          </w:tcPr>
+          <w:p>
+            <w:pPr>
+              <w:pStyle w:val="Nagwek8"/>
+              <w:jc w:val="center"/>
+              <w:rPr>
+                <w:rFonts w:ascii="Arial" w:hAnsi="Arial" w:cs="Arial"/>
+                <w:b w:val="0"/>
+                <w:bCs/>
+                <w:sz w:val="22"/>
+                <w:szCs w:val="22"/>
+              </w:rPr>
+            </w:pPr>
+            <w:r>
+              <w:rPr>
+                <w:rFonts w:ascii="Arial" w:hAnsi="Arial" w:cs="Arial"/>
+                <w:b w:val="0"/>
+                <w:bCs/>
+                <w:sz w:val="22"/>
+                <w:szCs w:val="22"/>
+              </w:rPr>
+              <w:t>Infrastruktura</w:t>
+            </w:r>
+            <w:r>
+              <w:rPr>
+                <w:rFonts w:ascii="Arial" w:hAnsi="Arial" w:cs="Arial"/>
+                <w:b w:val="0"/>
+                <w:bCs/>
+                <w:sz w:val="22"/>
+                <w:szCs w:val="22"/>
+              </w:rPr>
+              <w:t xml:space="preserve"> i</w:t>
+            </w:r>
+            <w:r>
+              <w:rPr>
+                <w:rFonts w:ascii="Arial" w:hAnsi="Arial" w:cs="Arial"/>
+                <w:b w:val="0"/>
+                <w:bCs/>
+                <w:sz w:val="22"/>
+                <w:szCs w:val="22"/>
+              </w:rPr>
+              <w:t xml:space="preserve"> transport</w:t>
+            </w:r>
+          </w:p>
+        </w:tc>
+        <w:tc>
+          <w:tcPr>
+            <w:tcW w:w="1701" w:type="dxa"/>
+            <w:vAlign w:val="center"/>
+          </w:tcPr>
+          <w:p>
+            <w:pPr>
+              <w:pStyle w:val="Nagwek8"/>
+              <w:jc w:val="center"/>
+              <w:rPr>
+                <w:rFonts w:ascii="Arial" w:hAnsi="Arial" w:cs="Arial"/>
+                <w:b w:val="0"/>
+                <w:bCs/>
+                <w:sz w:val="22"/>
+                <w:szCs w:val="22"/>
+              </w:rPr>
+            </w:pPr>
+            <w:r>
+              <w:rPr>
+                <w:rFonts w:ascii="Arial" w:hAnsi="Arial" w:cs="Arial"/>
+                <w:b w:val="0"/>
+                <w:bCs/>
+                <w:sz w:val="22"/>
+                <w:szCs w:val="22"/>
+              </w:rPr>
+              <w:t>57/19</w:t>
+            </w:r>
+          </w:p>
+        </w:tc>
+        <w:tc>
+          <w:tcPr>
+            <w:tcW w:w="1559" w:type="dxa"/>
+            <w:vAlign w:val="center"/>
+          </w:tcPr>
+          <w:p>
+            <w:pPr>
+              <w:pStyle w:val="Nagwek8"/>
+              <w:jc w:val="center"/>
+              <w:rPr>
+                <w:rFonts w:ascii="Arial" w:hAnsi="Arial" w:cs="Arial"/>
+                <w:b w:val="0"/>
+                <w:bCs/>
+                <w:sz w:val="22"/>
+                <w:szCs w:val="22"/>
+              </w:rPr>
+            </w:pPr>
+            <w:r>
+              <w:rPr>
+                <w:rFonts w:ascii="Arial" w:hAnsi="Arial" w:cs="Arial"/>
+                <w:b w:val="0"/>
+                <w:bCs/>
+                <w:sz w:val="22"/>
+                <w:szCs w:val="22"/>
+              </w:rPr>
+              <w:t>60/60</w:t>
+            </w:r>
+          </w:p>
+        </w:tc>
+        <w:tc>
+          <w:tcPr>
+            <w:tcW w:w="1417" w:type="dxa"/>
+            <w:vAlign w:val="center"/>
+          </w:tcPr>
+          <w:p>
+            <w:pPr>
+              <w:pStyle w:val="Nagwek8"/>
+              <w:jc w:val="center"/>
+              <w:rPr>
+                <w:rFonts w:ascii="Arial" w:hAnsi="Arial" w:cs="Arial"/>
+                <w:b w:val="0"/>
+                <w:bCs/>
+                <w:sz w:val="22"/>
+                <w:szCs w:val="22"/>
+              </w:rPr>
+            </w:pPr>
+            <w:r>
+              <w:rPr>
+                <w:rFonts w:ascii="Arial" w:hAnsi="Arial" w:cs="Arial"/>
+                <w:b w:val="0"/>
+                <w:bCs/>
+                <w:sz w:val="22"/>
+                <w:szCs w:val="22"/>
+              </w:rPr>
+              <w:t>25/25</w:t>
+            </w:r>
+          </w:p>
+        </w:tc>
+        <w:tc>
+          <w:tcPr>
+            <w:tcW w:w="1134" w:type="dxa"/>
+            <w:vAlign w:val="center"/>
+          </w:tcPr>
+          <w:p>
+            <w:pPr>
+              <w:pStyle w:val="Nagwek8"/>
+              <w:jc w:val="center"/>
+              <w:rPr>
+                <w:rFonts w:ascii="Arial" w:hAnsi="Arial" w:cs="Arial"/>
+                <w:b w:val="0"/>
+                <w:bCs/>
+                <w:sz w:val="22"/>
+                <w:szCs w:val="22"/>
+              </w:rPr>
+            </w:pPr>
+            <w:r>
+              <w:rPr>
+                <w:rFonts w:ascii="Arial" w:hAnsi="Arial" w:cs="Arial"/>
+                <w:b w:val="0"/>
+                <w:bCs/>
+                <w:sz w:val="22"/>
+                <w:szCs w:val="22"/>
+              </w:rPr>
+              <w:t>25/25</w:t>
+            </w:r>
+          </w:p>
+        </w:tc>
+        <w:tc>
+          <w:tcPr>
+            <w:tcW w:w="1696" w:type="dxa"/>
+            <w:vAlign w:val="center"/>
+          </w:tcPr>
+          <w:p>
+            <w:pPr>
+              <w:pStyle w:val="Nagwek8"/>
+              <w:jc w:val="center"/>
+              <w:rPr>
+                <w:rFonts w:ascii="Arial" w:hAnsi="Arial" w:cs="Arial"/>
+                <w:b w:val="0"/>
+                <w:bCs/>
+                <w:sz w:val="22"/>
+                <w:szCs w:val="22"/>
+              </w:rPr>
+            </w:pPr>
+            <w:r>
+              <w:rPr>
+                <w:rFonts w:ascii="Arial" w:hAnsi="Arial" w:cs="Arial"/>
+                <w:b w:val="0"/>
+                <w:bCs/>
+                <w:sz w:val="22"/>
+                <w:szCs w:val="22"/>
+              </w:rPr>
+              <w:t>15/15</w:t>
+            </w:r>
+          </w:p>
+        </w:tc>
+      </w:tr>
+      <w:tr>
+        <w:trPr>
+          <w:trHeight w:val="567"/>
+        </w:trPr>
+        <w:tc>
+          <w:tcPr>
+            <w:tcW w:w="1560" w:type="dxa"/>
+            <w:vAlign w:val="center"/>
+          </w:tcPr>
+          <w:p>
+            <w:pPr>
+              <w:pStyle w:val="Nagwek8"/>
+              <w:jc w:val="center"/>
+              <w:rPr>
+                <w:rFonts w:ascii="Arial" w:hAnsi="Arial" w:cs="Arial"/>
+                <w:b w:val="0"/>
+                <w:bCs/>
+                <w:sz w:val="22"/>
+                <w:szCs w:val="22"/>
+              </w:rPr>
+            </w:pPr>
+            <w:r>
+              <w:rPr>
+                <w:rFonts w:ascii="Arial" w:hAnsi="Arial" w:cs="Arial"/>
+                <w:b w:val="0"/>
+                <w:bCs/>
+                <w:sz w:val="22"/>
+                <w:szCs w:val="22"/>
+              </w:rPr>
+              <w:t>Rozwój</w:t>
+            </w:r>
+          </w:p>
+        </w:tc>
+        <w:tc>
+          <w:tcPr>
+            <w:tcW w:w="1701" w:type="dxa"/>
+            <w:vAlign w:val="center"/>
+          </w:tcPr>
+          <w:p>
+            <w:pPr>
+              <w:pStyle w:val="Nagwek8"/>
+              <w:jc w:val="center"/>
+              <w:rPr>
+                <w:rFonts w:ascii="Arial" w:hAnsi="Arial" w:cs="Arial"/>
+                <w:b w:val="0"/>
+                <w:bCs/>
+                <w:sz w:val="22"/>
+                <w:szCs w:val="22"/>
+              </w:rPr>
+            </w:pPr>
+            <w:r>
+              <w:rPr>
+                <w:rFonts w:ascii="Arial" w:hAnsi="Arial" w:cs="Arial"/>
+                <w:b w:val="0"/>
+                <w:bCs/>
+                <w:sz w:val="22"/>
+                <w:szCs w:val="22"/>
+              </w:rPr>
+              <w:t>184/25</w:t>
+            </w:r>
+          </w:p>
+        </w:tc>
+        <w:tc>
+          <w:tcPr>
+            <w:tcW w:w="1559" w:type="dxa"/>
+            <w:vAlign w:val="center"/>
+          </w:tcPr>
+          <w:p>
+            <w:pPr>
+              <w:pStyle w:val="Nagwek8"/>
+              <w:jc w:val="center"/>
+              <w:rPr>
+                <w:rFonts w:ascii="Arial" w:hAnsi="Arial" w:cs="Arial"/>
+                <w:b w:val="0"/>
+                <w:bCs/>
+                <w:sz w:val="22"/>
+                <w:szCs w:val="22"/>
+              </w:rPr>
+            </w:pPr>
+            <w:r>
+              <w:rPr>
+                <w:rFonts w:ascii="Arial" w:hAnsi="Arial" w:cs="Arial"/>
+                <w:b w:val="0"/>
+                <w:bCs/>
+                <w:sz w:val="22"/>
+                <w:szCs w:val="22"/>
+              </w:rPr>
+              <w:t>60/60</w:t>
+            </w:r>
+          </w:p>
+        </w:tc>
+        <w:tc>
+          <w:tcPr>
+            <w:tcW w:w="1417" w:type="dxa"/>
+            <w:vAlign w:val="center"/>
+          </w:tcPr>
+          <w:p>
+            <w:pPr>
+              <w:pStyle w:val="Nagwek8"/>
+              <w:jc w:val="center"/>
+              <w:rPr>
+                <w:rFonts w:ascii="Arial" w:hAnsi="Arial" w:cs="Arial"/>
+                <w:b w:val="0"/>
+                <w:bCs/>
+                <w:sz w:val="22"/>
+                <w:szCs w:val="22"/>
+              </w:rPr>
+            </w:pPr>
+            <w:r>
+              <w:rPr>
+                <w:rFonts w:ascii="Arial" w:hAnsi="Arial" w:cs="Arial"/>
+                <w:b w:val="0"/>
+                <w:bCs/>
+                <w:sz w:val="22"/>
+                <w:szCs w:val="22"/>
+              </w:rPr>
+              <w:t>25/25</w:t>
+            </w:r>
+          </w:p>
+        </w:tc>
+        <w:tc>
+          <w:tcPr>
+            <w:tcW w:w="1134" w:type="dxa"/>
+            <w:vAlign w:val="center"/>
+          </w:tcPr>
+          <w:p>
+            <w:pPr>
+              <w:pStyle w:val="Nagwek8"/>
+              <w:jc w:val="center"/>
+              <w:rPr>
+                <w:rFonts w:ascii="Arial" w:hAnsi="Arial" w:cs="Arial"/>
+                <w:b w:val="0"/>
+                <w:bCs/>
+                <w:sz w:val="22"/>
+                <w:szCs w:val="22"/>
+              </w:rPr>
+            </w:pPr>
+            <w:r>
+              <w:rPr>
+                <w:rFonts w:ascii="Arial" w:hAnsi="Arial" w:cs="Arial"/>
+                <w:b w:val="0"/>
+                <w:bCs/>
+                <w:sz w:val="22"/>
+                <w:szCs w:val="22"/>
+              </w:rPr>
+              <w:t>25/25</w:t>
+            </w:r>
+          </w:p>
+        </w:tc>
+        <w:tc>
+          <w:tcPr>
+            <w:tcW w:w="1696" w:type="dxa"/>
+            <w:vAlign w:val="center"/>
+          </w:tcPr>
+          <w:p>
+            <w:pPr>
+              <w:pStyle w:val="Nagwek8"/>
+              <w:jc w:val="center"/>
+              <w:rPr>
+                <w:rFonts w:ascii="Arial" w:hAnsi="Arial" w:cs="Arial"/>
+                <w:b w:val="0"/>
+                <w:bCs/>
+                <w:sz w:val="22"/>
+                <w:szCs w:val="22"/>
+              </w:rPr>
+            </w:pPr>
+            <w:r>
+              <w:rPr>
+                <w:rFonts w:ascii="Arial" w:hAnsi="Arial" w:cs="Arial"/>
+                <w:b w:val="0"/>
+                <w:bCs/>
+                <w:sz w:val="22"/>
+                <w:szCs w:val="22"/>
+              </w:rPr>
+              <w:t>15/15</w:t>
+            </w:r>
+          </w:p>
+        </w:tc>
+      </w:tr>
+      <w:tr>
+        <w:trPr>
+          <w:trHeight w:val="567"/>
+        </w:trPr>
+        <w:tc>
+          <w:tcPr>
+            <w:tcW w:w="1560" w:type="dxa"/>
+            <w:vAlign w:val="center"/>
+          </w:tcPr>
+          <w:p>
+            <w:pPr>
+              <w:pStyle w:val="Nagwek8"/>
+              <w:jc w:val="center"/>
+              <w:rPr>
+                <w:rFonts w:ascii="Arial" w:hAnsi="Arial" w:cs="Arial"/>
+                <w:b w:val="0"/>
+                <w:bCs/>
+                <w:sz w:val="22"/>
+                <w:szCs w:val="22"/>
+              </w:rPr>
+            </w:pPr>
+            <w:r>
+              <w:rPr>
+                <w:rFonts w:ascii="Arial" w:hAnsi="Arial" w:cs="Arial"/>
+                <w:b w:val="0"/>
+                <w:bCs/>
+                <w:sz w:val="22"/>
+                <w:szCs w:val="22"/>
+              </w:rPr>
+              <w:t>Sprawy społeczne</w:t>
+            </w:r>
+          </w:p>
+        </w:tc>
+        <w:tc>
+          <w:tcPr>
+            <w:tcW w:w="1701" w:type="dxa"/>
+            <w:vAlign w:val="center"/>
+          </w:tcPr>
+          <w:p>
+            <w:pPr>
+              <w:pStyle w:val="Nagwek8"/>
+              <w:jc w:val="center"/>
+              <w:rPr>
+                <w:rFonts w:ascii="Arial" w:hAnsi="Arial" w:cs="Arial"/>
+                <w:b w:val="0"/>
+                <w:bCs/>
+                <w:sz w:val="22"/>
+                <w:szCs w:val="22"/>
+              </w:rPr>
+            </w:pPr>
+            <w:r>
+              <w:rPr>
+                <w:rFonts w:ascii="Arial" w:hAnsi="Arial" w:cs="Arial"/>
+                <w:b w:val="0"/>
+                <w:bCs/>
+                <w:sz w:val="22"/>
+                <w:szCs w:val="22"/>
+              </w:rPr>
+              <w:t>143/23</w:t>
+            </w:r>
+          </w:p>
+        </w:tc>
+        <w:tc>
+          <w:tcPr>
+            <w:tcW w:w="1559" w:type="dxa"/>
+            <w:vAlign w:val="center"/>
+          </w:tcPr>
+          <w:p>
+            <w:pPr>
+              <w:pStyle w:val="Nagwek8"/>
+              <w:jc w:val="center"/>
+              <w:rPr>
+                <w:rFonts w:ascii="Arial" w:hAnsi="Arial" w:cs="Arial"/>
+                <w:b w:val="0"/>
+                <w:bCs/>
+                <w:sz w:val="22"/>
+                <w:szCs w:val="22"/>
+              </w:rPr>
+            </w:pPr>
+            <w:r>
+              <w:rPr>
+                <w:rFonts w:ascii="Arial" w:hAnsi="Arial" w:cs="Arial"/>
+                <w:b w:val="0"/>
+                <w:bCs/>
+                <w:sz w:val="22"/>
+                <w:szCs w:val="22"/>
+              </w:rPr>
+              <w:t>60/60</w:t>
+            </w:r>
+          </w:p>
+        </w:tc>
+        <w:tc>
+          <w:tcPr>
+            <w:tcW w:w="1417" w:type="dxa"/>
+            <w:vAlign w:val="center"/>
+          </w:tcPr>
+          <w:p>
+            <w:pPr>
+              <w:pStyle w:val="Nagwek8"/>
+              <w:jc w:val="center"/>
+              <w:rPr>
+                <w:rFonts w:ascii="Arial" w:hAnsi="Arial" w:cs="Arial"/>
+                <w:b w:val="0"/>
+                <w:bCs/>
+                <w:sz w:val="22"/>
+                <w:szCs w:val="22"/>
+              </w:rPr>
+            </w:pPr>
+            <w:r>
+              <w:rPr>
+                <w:rFonts w:ascii="Arial" w:hAnsi="Arial" w:cs="Arial"/>
+                <w:b w:val="0"/>
+                <w:bCs/>
+                <w:sz w:val="22"/>
+                <w:szCs w:val="22"/>
+              </w:rPr>
+              <w:t>25/25</w:t>
+            </w:r>
+          </w:p>
+        </w:tc>
+        <w:tc>
+          <w:tcPr>
+            <w:tcW w:w="1134" w:type="dxa"/>
+            <w:vAlign w:val="center"/>
+          </w:tcPr>
+          <w:p>
+            <w:pPr>
+              <w:pStyle w:val="Nagwek8"/>
+              <w:jc w:val="center"/>
+              <w:rPr>
+                <w:rFonts w:ascii="Arial" w:hAnsi="Arial" w:cs="Arial"/>
+                <w:b w:val="0"/>
+                <w:bCs/>
+                <w:sz w:val="22"/>
+                <w:szCs w:val="22"/>
+              </w:rPr>
+            </w:pPr>
+            <w:r>
+              <w:rPr>
+                <w:rFonts w:ascii="Arial" w:hAnsi="Arial" w:cs="Arial"/>
+                <w:b w:val="0"/>
+                <w:bCs/>
+                <w:sz w:val="22"/>
+                <w:szCs w:val="22"/>
+              </w:rPr>
+              <w:t>0/0</w:t>
+            </w:r>
+          </w:p>
+        </w:tc>
+        <w:tc>
+          <w:tcPr>
+            <w:tcW w:w="1696" w:type="dxa"/>
+            <w:vAlign w:val="center"/>
+          </w:tcPr>
+          <w:p>
+            <w:pPr>
+              <w:pStyle w:val="Nagwek8"/>
+              <w:jc w:val="center"/>
+              <w:rPr>
+                <w:rFonts w:ascii="Arial" w:hAnsi="Arial" w:cs="Arial"/>
+                <w:b w:val="0"/>
+                <w:bCs/>
+                <w:sz w:val="22"/>
+                <w:szCs w:val="22"/>
+              </w:rPr>
+            </w:pPr>
+            <w:r>
+              <w:rPr>
+                <w:rFonts w:ascii="Arial" w:hAnsi="Arial" w:cs="Arial"/>
+                <w:b w:val="0"/>
+                <w:bCs/>
+                <w:sz w:val="22"/>
+                <w:szCs w:val="22"/>
+              </w:rPr>
+              <w:t>15/15</w:t>
+            </w:r>
+          </w:p>
+        </w:tc>
+      </w:tr>
+      <w:tr>
+        <w:trPr>
+          <w:trHeight w:val="567"/>
+        </w:trPr>
+        <w:tc>
+          <w:tcPr>
+            <w:tcW w:w="1560" w:type="dxa"/>
+            <w:vAlign w:val="center"/>
+          </w:tcPr>
+          <w:p>
+            <w:pPr>
+              <w:pStyle w:val="Nagwek8"/>
+              <w:jc w:val="center"/>
+              <w:rPr>
+                <w:rFonts w:ascii="Arial" w:hAnsi="Arial" w:cs="Arial"/>
+                <w:b w:val="0"/>
+                <w:bCs/>
+                <w:sz w:val="22"/>
+                <w:szCs w:val="22"/>
+              </w:rPr>
+            </w:pPr>
+            <w:r>
+              <w:rPr>
+                <w:rFonts w:ascii="Arial" w:hAnsi="Arial" w:cs="Arial"/>
+                <w:b w:val="0"/>
+                <w:bCs/>
+                <w:sz w:val="22"/>
+                <w:szCs w:val="22"/>
+              </w:rPr>
+              <w:t>Edukacja</w:t>
+            </w:r>
+          </w:p>
+        </w:tc>
+        <w:tc>
+          <w:tcPr>
+            <w:tcW w:w="1701" w:type="dxa"/>
+            <w:vAlign w:val="center"/>
+          </w:tcPr>
+          <w:p>
+            <w:pPr>
+              <w:pStyle w:val="Nagwek8"/>
+              <w:jc w:val="center"/>
+              <w:rPr>
+                <w:rFonts w:ascii="Arial" w:hAnsi="Arial" w:cs="Arial"/>
+                <w:b w:val="0"/>
+                <w:bCs/>
+                <w:sz w:val="22"/>
+                <w:szCs w:val="22"/>
+              </w:rPr>
+            </w:pPr>
+            <w:r>
+              <w:rPr>
+                <w:rFonts w:ascii="Arial" w:hAnsi="Arial" w:cs="Arial"/>
+                <w:b w:val="0"/>
+                <w:bCs/>
+                <w:sz w:val="22"/>
+                <w:szCs w:val="22"/>
+              </w:rPr>
+              <w:t>160/25</w:t>
+            </w:r>
+          </w:p>
+        </w:tc>
+        <w:tc>
+          <w:tcPr>
+            <w:tcW w:w="1559" w:type="dxa"/>
+            <w:vAlign w:val="center"/>
+          </w:tcPr>
+          <w:p>
+            <w:pPr>
+              <w:pStyle w:val="Nagwek8"/>
+              <w:jc w:val="center"/>
+              <w:rPr>
+                <w:rFonts w:ascii="Arial" w:hAnsi="Arial" w:cs="Arial"/>
+                <w:b w:val="0"/>
+                <w:bCs/>
+                <w:sz w:val="22"/>
+                <w:szCs w:val="22"/>
+              </w:rPr>
+            </w:pPr>
+            <w:r>
+              <w:rPr>
+                <w:rFonts w:ascii="Arial" w:hAnsi="Arial" w:cs="Arial"/>
+                <w:b w:val="0"/>
+                <w:bCs/>
+                <w:sz w:val="22"/>
+                <w:szCs w:val="22"/>
+              </w:rPr>
+              <w:t>60/60</w:t>
+            </w:r>
+          </w:p>
+        </w:tc>
+        <w:tc>
+          <w:tcPr>
+            <w:tcW w:w="1417" w:type="dxa"/>
+            <w:vAlign w:val="center"/>
+          </w:tcPr>
+          <w:p>
+            <w:pPr>
+              <w:pStyle w:val="Nagwek8"/>
+              <w:jc w:val="center"/>
+              <w:rPr>
+                <w:rFonts w:ascii="Arial" w:hAnsi="Arial" w:cs="Arial"/>
+                <w:b w:val="0"/>
+                <w:bCs/>
+                <w:sz w:val="22"/>
+                <w:szCs w:val="22"/>
+              </w:rPr>
+            </w:pPr>
+            <w:r>
+              <w:rPr>
+                <w:rFonts w:ascii="Arial" w:hAnsi="Arial" w:cs="Arial"/>
+                <w:b w:val="0"/>
+                <w:bCs/>
+                <w:sz w:val="22"/>
+                <w:szCs w:val="22"/>
+              </w:rPr>
+              <w:t>25/25</w:t>
+            </w:r>
+          </w:p>
+        </w:tc>
+        <w:tc>
+          <w:tcPr>
+            <w:tcW w:w="1134" w:type="dxa"/>
+            <w:vAlign w:val="center"/>
+          </w:tcPr>
+          <w:p>
+            <w:pPr>
+              <w:pStyle w:val="Nagwek8"/>
+              <w:jc w:val="center"/>
+              <w:rPr>
+                <w:rFonts w:ascii="Arial" w:hAnsi="Arial" w:cs="Arial"/>
+                <w:b w:val="0"/>
+                <w:bCs/>
+                <w:sz w:val="22"/>
+                <w:szCs w:val="22"/>
+              </w:rPr>
+            </w:pPr>
+            <w:r>
+              <w:rPr>
+                <w:rFonts w:ascii="Arial" w:hAnsi="Arial" w:cs="Arial"/>
+                <w:b w:val="0"/>
+                <w:bCs/>
+                <w:sz w:val="22"/>
+                <w:szCs w:val="22"/>
+              </w:rPr>
+              <w:t>0/0</w:t>
+            </w:r>
+          </w:p>
+        </w:tc>
+        <w:tc>
+          <w:tcPr>
+            <w:tcW w:w="1696" w:type="dxa"/>
+            <w:vAlign w:val="center"/>
+          </w:tcPr>
+          <w:p>
+            <w:pPr>
+              <w:pStyle w:val="Nagwek8"/>
+              <w:jc w:val="center"/>
+              <w:rPr>
+                <w:rFonts w:ascii="Arial" w:hAnsi="Arial" w:cs="Arial"/>
+                <w:b w:val="0"/>
+                <w:bCs/>
+                <w:sz w:val="22"/>
+                <w:szCs w:val="22"/>
+              </w:rPr>
+            </w:pPr>
+            <w:r>
+              <w:rPr>
+                <w:rFonts w:ascii="Arial" w:hAnsi="Arial" w:cs="Arial"/>
+                <w:b w:val="0"/>
+                <w:bCs/>
+                <w:sz w:val="22"/>
+                <w:szCs w:val="22"/>
+              </w:rPr>
+              <w:t>0/0</w:t>
+            </w:r>
+          </w:p>
+        </w:tc>
+      </w:tr>
+    </w:tbl>
+    <w:p>
+      <w:pPr>
+        <w:jc w:val="center"/>
+      </w:pPr>
+      <w:r>
+        <w:t>Tab. 3 – Wymagania przepływów generowanych przez aplikacje z dostępem do Internetu</w:t>
+      </w:r>
+    </w:p>
+    <w:p>
+      <w:pPr>
+        <w:rPr>
+          <w:sz w:val="6"/>
+          <w:szCs w:val="6"/>
+        </w:rPr>
+      </w:pPr>
+      <w:r>
+        <w:tab/>
+      </w:r>
+    </w:p>
+    <w:p>
+      <w:pPr>
+        <w:ind w:firstLine="708"/>
+      </w:pPr>
+      <w:r>
+        <w:t xml:space="preserve">Po dokładnej analizie wymagań sprzętowych, </w:t>
+      </w:r>
+      <w:r>
+        <w:t xml:space="preserve">przeliczono maksymalny przewidywany transfer Internetu jaki należy zapewnić instytucji – przy maksymalnym obciążeniu sieci, transfer przychodzący szacuje się na 10435 kilobitów na sekundę co przekłada się na ~ 10,5 </w:t>
+      </w:r>
+      <w:proofErr w:type="spellStart"/>
+      <w:r>
+        <w:t>Mb</w:t>
+      </w:r>
+      <w:proofErr w:type="spellEnd"/>
+      <w:r>
+        <w:t>/s co jest istotną informacją przy wyborze dostawcy internetowego. Szacowany transfer</w:t>
+      </w:r>
+      <w:r>
+        <w:t xml:space="preserve"> </w:t>
+      </w:r>
+      <w:r>
+        <w:lastRenderedPageBreak/>
+        <w:t xml:space="preserve">wychodzący przy maksymalnym obciążeniu sieci szacuje się na </w:t>
+      </w:r>
+      <w:r>
+        <w:t xml:space="preserve">4719 kilobitów na sekundę co przekłada się na około 5 </w:t>
+      </w:r>
+      <w:proofErr w:type="spellStart"/>
+      <w:r>
+        <w:t>Mb</w:t>
+      </w:r>
+      <w:proofErr w:type="spellEnd"/>
+      <w:r>
+        <w:t xml:space="preserve">/s. </w:t>
+      </w:r>
+    </w:p>
+    <w:p>
+      <w:r>
+        <w:tab/>
+        <w:t>Analizie poddano również maksymalne obciążenie transferu z oraz do serwerów znajdujących się w sieci lokalnej instytucji. Maksymalne średnie transfery z i do serwera przedstawiono poniżej.</w:t>
+      </w:r>
+    </w:p>
+    <w:tbl>
+      <w:tblPr>
+        <w:tblStyle w:val="Tabela-Siatka"/>
+        <w:tblW w:w="0" w:type="auto"/>
+        <w:tblLook w:val="04A0" w:firstRow="1" w:lastRow="0" w:firstColumn="1" w:lastColumn="0" w:noHBand="0" w:noVBand="1"/>
+      </w:tblPr>
+      <w:tblGrid>
+        <w:gridCol w:w="2689"/>
+        <w:gridCol w:w="2126"/>
+        <w:gridCol w:w="2126"/>
+        <w:gridCol w:w="2121"/>
+      </w:tblGrid>
+      <w:tr>
+        <w:trPr>
+          <w:trHeight w:val="567"/>
+        </w:trPr>
+        <w:tc>
+          <w:tcPr>
+            <w:tcW w:w="2689" w:type="dxa"/>
+            <w:tcBorders>
+              <w:top w:val="nil"/>
+              <w:left w:val="nil"/>
+              <w:bottom w:val="single" w:sz="4" w:space="0" w:color="auto"/>
+              <w:right w:val="single" w:sz="4" w:space="0" w:color="auto"/>
+            </w:tcBorders>
+            <w:vAlign w:val="center"/>
+          </w:tcPr>
+          <w:p>
+            <w:pPr>
+              <w:jc w:val="center"/>
+              <w:rPr>
+                <w:rFonts w:cs="Arial"/>
+                <w:b/>
+                <w:bCs/>
+                <w:i/>
+                <w:iCs/>
+              </w:rPr>
+            </w:pPr>
+          </w:p>
+        </w:tc>
+        <w:tc>
+          <w:tcPr>
+            <w:tcW w:w="6373" w:type="dxa"/>
+            <w:gridSpan w:val="3"/>
+            <w:tcBorders>
+              <w:left w:val="single" w:sz="4" w:space="0" w:color="auto"/>
+            </w:tcBorders>
+            <w:vAlign w:val="center"/>
+          </w:tcPr>
+          <w:p>
+            <w:pPr>
+              <w:jc w:val="center"/>
+              <w:rPr>
+                <w:rFonts w:cs="Arial"/>
+                <w:b/>
+                <w:bCs/>
+                <w:i/>
+                <w:iCs/>
+                <w:lang w:eastAsia="pl-PL"/>
+              </w:rPr>
+            </w:pPr>
+            <w:r>
+              <w:rPr>
+                <w:rFonts w:cs="Arial"/>
+                <w:b/>
+                <w:bCs/>
+                <w:i/>
+                <w:iCs/>
+              </w:rPr>
+              <w:t>Maksymalny jednoczesny transfer</w:t>
+            </w:r>
+            <w:r>
+              <w:rPr>
+                <w:rFonts w:cs="Arial"/>
+                <w:b/>
+                <w:bCs/>
+                <w:i/>
+                <w:iCs/>
+              </w:rPr>
+              <w:t xml:space="preserve"> (down/</w:t>
+            </w:r>
+            <w:proofErr w:type="spellStart"/>
+            <w:r>
+              <w:rPr>
+                <w:rFonts w:cs="Arial"/>
+                <w:b/>
+                <w:bCs/>
+                <w:i/>
+                <w:iCs/>
+              </w:rPr>
+              <w:t>up</w:t>
+            </w:r>
+            <w:proofErr w:type="spellEnd"/>
+            <w:r>
+              <w:rPr>
+                <w:rFonts w:cs="Arial"/>
+                <w:b/>
+                <w:bCs/>
+                <w:i/>
+                <w:iCs/>
+              </w:rPr>
+              <w:t>)</w:t>
+            </w:r>
+            <w:r>
+              <w:rPr>
+                <w:rFonts w:cs="Arial"/>
+                <w:b/>
+                <w:bCs/>
+                <w:i/>
+                <w:iCs/>
+              </w:rPr>
+              <w:t xml:space="preserve"> [</w:t>
+            </w:r>
+            <w:proofErr w:type="spellStart"/>
+            <w:r>
+              <w:rPr>
+                <w:rFonts w:cs="Arial"/>
+                <w:b/>
+                <w:bCs/>
+                <w:i/>
+                <w:iCs/>
+              </w:rPr>
+              <w:t>kb</w:t>
+            </w:r>
+            <w:proofErr w:type="spellEnd"/>
+            <w:r>
+              <w:rPr>
+                <w:rFonts w:cs="Arial"/>
+                <w:b/>
+                <w:bCs/>
+                <w:i/>
+                <w:iCs/>
+              </w:rPr>
+              <w:t>/s]</w:t>
+            </w:r>
+          </w:p>
+        </w:tc>
+      </w:tr>
+      <w:tr>
+        <w:trPr>
+          <w:trHeight w:val="567"/>
+        </w:trPr>
+        <w:tc>
+          <w:tcPr>
+            <w:tcW w:w="2689" w:type="dxa"/>
+            <w:tcBorders>
+              <w:top w:val="single" w:sz="4" w:space="0" w:color="auto"/>
+            </w:tcBorders>
+            <w:vAlign w:val="center"/>
+          </w:tcPr>
+          <w:p>
+            <w:pPr>
+              <w:jc w:val="center"/>
+              <w:rPr>
+                <w:rFonts w:cs="Arial"/>
+                <w:b/>
+                <w:bCs/>
+              </w:rPr>
+            </w:pPr>
+            <w:r>
+              <w:rPr>
+                <w:rFonts w:cs="Arial"/>
+                <w:b/>
+                <w:bCs/>
+                <w:i/>
+                <w:iCs/>
+              </w:rPr>
+              <w:t>Oddział Instytucji</w:t>
+            </w:r>
+          </w:p>
+        </w:tc>
+        <w:tc>
+          <w:tcPr>
+            <w:tcW w:w="2126" w:type="dxa"/>
+            <w:vAlign w:val="center"/>
+          </w:tcPr>
+          <w:p>
+            <w:pPr>
+              <w:jc w:val="center"/>
+              <w:rPr>
+                <w:rFonts w:cs="Arial"/>
+                <w:b/>
+                <w:bCs/>
+                <w:i/>
+                <w:iCs/>
+              </w:rPr>
+            </w:pPr>
+            <w:r>
+              <w:rPr>
+                <w:rFonts w:cs="Arial"/>
+                <w:b/>
+                <w:bCs/>
+                <w:i/>
+                <w:iCs/>
+              </w:rPr>
+              <w:t>Serwer Gamma</w:t>
+            </w:r>
+          </w:p>
+        </w:tc>
+        <w:tc>
+          <w:tcPr>
+            <w:tcW w:w="2126" w:type="dxa"/>
+            <w:vAlign w:val="center"/>
+          </w:tcPr>
+          <w:p>
+            <w:pPr>
+              <w:jc w:val="center"/>
+              <w:rPr>
+                <w:rFonts w:cs="Arial"/>
+                <w:b/>
+                <w:bCs/>
+                <w:i/>
+                <w:iCs/>
+              </w:rPr>
+            </w:pPr>
+            <w:r>
+              <w:rPr>
+                <w:rFonts w:cs="Arial"/>
+                <w:b/>
+                <w:bCs/>
+                <w:i/>
+                <w:iCs/>
+              </w:rPr>
+              <w:t>Serwer Delta</w:t>
+            </w:r>
+          </w:p>
+        </w:tc>
+        <w:tc>
+          <w:tcPr>
+            <w:tcW w:w="2121" w:type="dxa"/>
+            <w:vAlign w:val="center"/>
+          </w:tcPr>
+          <w:p>
+            <w:pPr>
+              <w:jc w:val="center"/>
+              <w:rPr>
+                <w:rFonts w:cs="Arial"/>
+                <w:b/>
+                <w:bCs/>
+                <w:i/>
+                <w:iCs/>
+              </w:rPr>
+            </w:pPr>
+            <w:r>
+              <w:rPr>
+                <w:rFonts w:cs="Arial"/>
+                <w:b/>
+                <w:bCs/>
+                <w:i/>
+                <w:iCs/>
+              </w:rPr>
+              <w:t>Bufor Drukarki</w:t>
+            </w:r>
+          </w:p>
+        </w:tc>
+      </w:tr>
+      <w:tr>
+        <w:trPr>
+          <w:trHeight w:val="567"/>
+        </w:trPr>
+        <w:tc>
+          <w:tcPr>
+            <w:tcW w:w="2689" w:type="dxa"/>
+            <w:vAlign w:val="center"/>
+          </w:tcPr>
+          <w:p>
+            <w:pPr>
+              <w:pStyle w:val="Nagwek8"/>
+              <w:jc w:val="center"/>
+              <w:rPr>
+                <w:rFonts w:ascii="Arial" w:hAnsi="Arial" w:cs="Arial"/>
+                <w:b w:val="0"/>
+                <w:bCs/>
+                <w:sz w:val="22"/>
+                <w:szCs w:val="22"/>
+              </w:rPr>
+            </w:pPr>
+            <w:r>
+              <w:rPr>
+                <w:rFonts w:ascii="Arial" w:hAnsi="Arial" w:cs="Arial"/>
+                <w:b w:val="0"/>
+                <w:bCs/>
+                <w:sz w:val="22"/>
+                <w:szCs w:val="22"/>
+              </w:rPr>
+              <w:t>Infrastruktura</w:t>
+            </w:r>
+            <w:r>
+              <w:rPr>
+                <w:rFonts w:ascii="Arial" w:hAnsi="Arial" w:cs="Arial"/>
+                <w:b w:val="0"/>
+                <w:bCs/>
+                <w:sz w:val="22"/>
+                <w:szCs w:val="22"/>
+              </w:rPr>
+              <w:t xml:space="preserve"> i</w:t>
+            </w:r>
+            <w:r>
+              <w:rPr>
+                <w:rFonts w:ascii="Arial" w:hAnsi="Arial" w:cs="Arial"/>
+                <w:b w:val="0"/>
+                <w:bCs/>
+                <w:sz w:val="22"/>
+                <w:szCs w:val="22"/>
+              </w:rPr>
+              <w:t xml:space="preserve"> transport</w:t>
+            </w:r>
+          </w:p>
+        </w:tc>
+        <w:tc>
+          <w:tcPr>
+            <w:tcW w:w="2126" w:type="dxa"/>
+            <w:vAlign w:val="center"/>
+          </w:tcPr>
+          <w:p>
+            <w:pPr>
+              <w:pStyle w:val="Nagwek8"/>
+              <w:ind w:firstLine="188"/>
+              <w:rPr>
+                <w:rFonts w:ascii="Arial" w:hAnsi="Arial" w:cs="Arial"/>
+                <w:b w:val="0"/>
+                <w:bCs/>
+                <w:sz w:val="22"/>
+                <w:szCs w:val="22"/>
+              </w:rPr>
+            </w:pPr>
+            <w:r>
+              <w:rPr>
+                <w:rFonts w:ascii="Arial" w:hAnsi="Arial" w:cs="Arial"/>
+                <w:b w:val="0"/>
+                <w:bCs/>
+                <w:sz w:val="22"/>
+                <w:szCs w:val="22"/>
+              </w:rPr>
+              <w:t>6400</w:t>
+            </w:r>
+            <w:r>
+              <w:rPr>
+                <w:rFonts w:ascii="Arial" w:hAnsi="Arial" w:cs="Arial"/>
+                <w:b w:val="0"/>
+                <w:bCs/>
+                <w:sz w:val="22"/>
+                <w:szCs w:val="22"/>
+              </w:rPr>
+              <w:t>/</w:t>
+            </w:r>
+            <w:r>
+              <w:rPr>
+                <w:rFonts w:ascii="Arial" w:hAnsi="Arial" w:cs="Arial"/>
+                <w:b w:val="0"/>
+                <w:bCs/>
+                <w:sz w:val="22"/>
+                <w:szCs w:val="22"/>
+              </w:rPr>
+              <w:t>6400</w:t>
+            </w:r>
+          </w:p>
+        </w:tc>
+        <w:tc>
+          <w:tcPr>
+            <w:tcW w:w="2126" w:type="dxa"/>
+            <w:vAlign w:val="center"/>
+          </w:tcPr>
+          <w:p>
+            <w:pPr>
+              <w:pStyle w:val="Nagwek8"/>
+              <w:ind w:firstLine="184"/>
+              <w:rPr>
+                <w:rFonts w:ascii="Arial" w:hAnsi="Arial" w:cs="Arial"/>
+                <w:b w:val="0"/>
+                <w:bCs/>
+                <w:sz w:val="22"/>
+                <w:szCs w:val="22"/>
+              </w:rPr>
+            </w:pPr>
+            <w:r>
+              <w:rPr>
+                <w:rFonts w:ascii="Arial" w:hAnsi="Arial" w:cs="Arial"/>
+                <w:b w:val="0"/>
+                <w:bCs/>
+                <w:sz w:val="22"/>
+                <w:szCs w:val="22"/>
+              </w:rPr>
+              <w:t>32</w:t>
+            </w:r>
+            <w:r>
+              <w:rPr>
+                <w:rFonts w:ascii="Arial" w:hAnsi="Arial" w:cs="Arial"/>
+                <w:b w:val="0"/>
+                <w:bCs/>
+                <w:sz w:val="22"/>
+                <w:szCs w:val="22"/>
+              </w:rPr>
+              <w:t>00/</w:t>
+            </w:r>
+            <w:r>
+              <w:rPr>
+                <w:rFonts w:ascii="Arial" w:hAnsi="Arial" w:cs="Arial"/>
+                <w:b w:val="0"/>
+                <w:bCs/>
+                <w:sz w:val="22"/>
+                <w:szCs w:val="22"/>
+              </w:rPr>
+              <w:t>16</w:t>
+            </w:r>
+            <w:r>
+              <w:rPr>
+                <w:rFonts w:ascii="Arial" w:hAnsi="Arial" w:cs="Arial"/>
+                <w:b w:val="0"/>
+                <w:bCs/>
+                <w:sz w:val="22"/>
+                <w:szCs w:val="22"/>
+              </w:rPr>
+              <w:t xml:space="preserve">00 </w:t>
+            </w:r>
+          </w:p>
+        </w:tc>
+        <w:tc>
+          <w:tcPr>
+            <w:tcW w:w="2121" w:type="dxa"/>
+            <w:vAlign w:val="center"/>
+          </w:tcPr>
+          <w:p>
+            <w:pPr>
+              <w:pStyle w:val="Nagwek8"/>
+              <w:ind w:firstLine="181"/>
+              <w:rPr>
+                <w:rFonts w:ascii="Arial" w:hAnsi="Arial" w:cs="Arial"/>
+                <w:b w:val="0"/>
+                <w:bCs/>
+                <w:sz w:val="22"/>
+                <w:szCs w:val="22"/>
+              </w:rPr>
+            </w:pPr>
+            <w:r>
+              <w:rPr>
+                <w:rFonts w:ascii="Arial" w:hAnsi="Arial" w:cs="Arial"/>
+                <w:b w:val="0"/>
+                <w:bCs/>
+                <w:sz w:val="22"/>
+                <w:szCs w:val="22"/>
+              </w:rPr>
+              <w:t>8</w:t>
+            </w:r>
+            <w:r>
+              <w:rPr>
+                <w:rFonts w:ascii="Arial" w:hAnsi="Arial" w:cs="Arial"/>
+                <w:b w:val="0"/>
+                <w:bCs/>
+                <w:sz w:val="22"/>
+                <w:szCs w:val="22"/>
+              </w:rPr>
+              <w:t>0/</w:t>
+            </w:r>
+            <w:r>
+              <w:rPr>
+                <w:rFonts w:ascii="Arial" w:hAnsi="Arial" w:cs="Arial"/>
+                <w:b w:val="0"/>
+                <w:bCs/>
+                <w:sz w:val="22"/>
+                <w:szCs w:val="22"/>
+              </w:rPr>
+              <w:t>1440</w:t>
+            </w:r>
+            <w:r>
+              <w:rPr>
+                <w:rFonts w:ascii="Arial" w:hAnsi="Arial" w:cs="Arial"/>
+                <w:b w:val="0"/>
+                <w:bCs/>
+                <w:sz w:val="22"/>
+                <w:szCs w:val="22"/>
+              </w:rPr>
+              <w:t xml:space="preserve"> </w:t>
+            </w:r>
+          </w:p>
+        </w:tc>
+      </w:tr>
+      <w:tr>
+        <w:trPr>
+          <w:trHeight w:val="567"/>
+        </w:trPr>
+        <w:tc>
+          <w:tcPr>
+            <w:tcW w:w="2689" w:type="dxa"/>
+            <w:vAlign w:val="center"/>
+          </w:tcPr>
+          <w:p>
+            <w:pPr>
+              <w:pStyle w:val="Nagwek8"/>
+              <w:jc w:val="center"/>
+              <w:rPr>
+                <w:rFonts w:ascii="Arial" w:hAnsi="Arial" w:cs="Arial"/>
+                <w:b w:val="0"/>
+                <w:bCs/>
+                <w:sz w:val="22"/>
+                <w:szCs w:val="22"/>
+              </w:rPr>
+            </w:pPr>
+            <w:r>
+              <w:rPr>
+                <w:rFonts w:ascii="Arial" w:hAnsi="Arial" w:cs="Arial"/>
+                <w:b w:val="0"/>
+                <w:bCs/>
+                <w:sz w:val="22"/>
+                <w:szCs w:val="22"/>
+              </w:rPr>
+              <w:t>Rozwój</w:t>
+            </w:r>
+          </w:p>
+        </w:tc>
+        <w:tc>
+          <w:tcPr>
+            <w:tcW w:w="2126" w:type="dxa"/>
+            <w:vAlign w:val="center"/>
+          </w:tcPr>
+          <w:p>
+            <w:pPr>
+              <w:pStyle w:val="Nagwek8"/>
+              <w:ind w:firstLine="188"/>
+              <w:rPr>
+                <w:rFonts w:ascii="Arial" w:hAnsi="Arial" w:cs="Arial"/>
+                <w:b w:val="0"/>
+                <w:bCs/>
+                <w:sz w:val="22"/>
+                <w:szCs w:val="22"/>
+              </w:rPr>
+            </w:pPr>
+            <w:r>
+              <w:rPr>
+                <w:rFonts w:ascii="Arial" w:hAnsi="Arial" w:cs="Arial"/>
+                <w:b w:val="0"/>
+                <w:bCs/>
+                <w:sz w:val="22"/>
+                <w:szCs w:val="22"/>
+              </w:rPr>
+              <w:t>16</w:t>
+            </w:r>
+            <w:r>
+              <w:rPr>
+                <w:rFonts w:ascii="Arial" w:hAnsi="Arial" w:cs="Arial"/>
+                <w:b w:val="0"/>
+                <w:bCs/>
+                <w:sz w:val="22"/>
+                <w:szCs w:val="22"/>
+              </w:rPr>
+              <w:t>00/</w:t>
+            </w:r>
+            <w:r>
+              <w:rPr>
+                <w:rFonts w:ascii="Arial" w:hAnsi="Arial" w:cs="Arial"/>
+                <w:b w:val="0"/>
+                <w:bCs/>
+                <w:sz w:val="22"/>
+                <w:szCs w:val="22"/>
+              </w:rPr>
+              <w:t>400</w:t>
+            </w:r>
+          </w:p>
+        </w:tc>
+        <w:tc>
+          <w:tcPr>
+            <w:tcW w:w="2126" w:type="dxa"/>
+            <w:vAlign w:val="center"/>
+          </w:tcPr>
+          <w:p>
+            <w:pPr>
+              <w:pStyle w:val="Nagwek8"/>
+              <w:ind w:firstLine="184"/>
+              <w:rPr>
+                <w:rFonts w:ascii="Arial" w:hAnsi="Arial" w:cs="Arial"/>
+                <w:b w:val="0"/>
+                <w:bCs/>
+                <w:sz w:val="22"/>
+                <w:szCs w:val="22"/>
+              </w:rPr>
+            </w:pPr>
+            <w:r>
+              <w:rPr>
+                <w:rFonts w:ascii="Arial" w:hAnsi="Arial" w:cs="Arial"/>
+                <w:b w:val="0"/>
+                <w:bCs/>
+                <w:sz w:val="22"/>
+                <w:szCs w:val="22"/>
+              </w:rPr>
+              <w:t>36</w:t>
+            </w:r>
+            <w:r>
+              <w:rPr>
+                <w:rFonts w:ascii="Arial" w:hAnsi="Arial" w:cs="Arial"/>
+                <w:b w:val="0"/>
+                <w:bCs/>
+                <w:sz w:val="22"/>
+                <w:szCs w:val="22"/>
+              </w:rPr>
+              <w:t>0</w:t>
+            </w:r>
+            <w:r>
+              <w:rPr>
+                <w:rFonts w:ascii="Arial" w:hAnsi="Arial" w:cs="Arial"/>
+                <w:b w:val="0"/>
+                <w:bCs/>
+                <w:sz w:val="22"/>
+                <w:szCs w:val="22"/>
+              </w:rPr>
+              <w:t>0</w:t>
+            </w:r>
+            <w:r>
+              <w:rPr>
+                <w:rFonts w:ascii="Arial" w:hAnsi="Arial" w:cs="Arial"/>
+                <w:b w:val="0"/>
+                <w:bCs/>
+                <w:sz w:val="22"/>
+                <w:szCs w:val="22"/>
+              </w:rPr>
+              <w:t>/</w:t>
+            </w:r>
+            <w:r>
+              <w:rPr>
+                <w:rFonts w:ascii="Arial" w:hAnsi="Arial" w:cs="Arial"/>
+                <w:b w:val="0"/>
+                <w:bCs/>
+                <w:sz w:val="22"/>
+                <w:szCs w:val="22"/>
+              </w:rPr>
+              <w:t>8</w:t>
+            </w:r>
+            <w:r>
+              <w:rPr>
+                <w:rFonts w:ascii="Arial" w:hAnsi="Arial" w:cs="Arial"/>
+                <w:b w:val="0"/>
+                <w:bCs/>
+                <w:sz w:val="22"/>
+                <w:szCs w:val="22"/>
+              </w:rPr>
+              <w:t xml:space="preserve">00 </w:t>
+            </w:r>
+          </w:p>
+        </w:tc>
+        <w:tc>
+          <w:tcPr>
+            <w:tcW w:w="2121" w:type="dxa"/>
+            <w:vAlign w:val="center"/>
+          </w:tcPr>
+          <w:p>
+            <w:pPr>
+              <w:pStyle w:val="Nagwek8"/>
+              <w:ind w:firstLine="181"/>
+              <w:rPr>
+                <w:rFonts w:ascii="Arial" w:hAnsi="Arial" w:cs="Arial"/>
+                <w:b w:val="0"/>
+                <w:bCs/>
+                <w:sz w:val="22"/>
+                <w:szCs w:val="22"/>
+              </w:rPr>
+            </w:pPr>
+            <w:r>
+              <w:rPr>
+                <w:rFonts w:ascii="Arial" w:hAnsi="Arial" w:cs="Arial"/>
+                <w:b w:val="0"/>
+                <w:bCs/>
+                <w:sz w:val="22"/>
+                <w:szCs w:val="22"/>
+              </w:rPr>
+              <w:t>4</w:t>
+            </w:r>
+            <w:r>
+              <w:rPr>
+                <w:rFonts w:ascii="Arial" w:hAnsi="Arial" w:cs="Arial"/>
+                <w:b w:val="0"/>
+                <w:bCs/>
+                <w:sz w:val="22"/>
+                <w:szCs w:val="22"/>
+              </w:rPr>
+              <w:t>0/</w:t>
+            </w:r>
+            <w:r>
+              <w:rPr>
+                <w:rFonts w:ascii="Arial" w:hAnsi="Arial" w:cs="Arial"/>
+                <w:b w:val="0"/>
+                <w:bCs/>
+                <w:sz w:val="22"/>
+                <w:szCs w:val="22"/>
+              </w:rPr>
+              <w:t>400</w:t>
+            </w:r>
+          </w:p>
+        </w:tc>
+      </w:tr>
+      <w:tr>
+        <w:trPr>
+          <w:trHeight w:val="567"/>
+        </w:trPr>
+        <w:tc>
+          <w:tcPr>
+            <w:tcW w:w="2689" w:type="dxa"/>
+            <w:vAlign w:val="center"/>
+          </w:tcPr>
+          <w:p>
+            <w:pPr>
+              <w:pStyle w:val="Nagwek8"/>
+              <w:jc w:val="center"/>
+              <w:rPr>
+                <w:rFonts w:ascii="Arial" w:hAnsi="Arial" w:cs="Arial"/>
+                <w:b w:val="0"/>
+                <w:bCs/>
+                <w:sz w:val="22"/>
+                <w:szCs w:val="22"/>
+              </w:rPr>
+            </w:pPr>
+            <w:r>
+              <w:rPr>
+                <w:rFonts w:ascii="Arial" w:hAnsi="Arial" w:cs="Arial"/>
+                <w:b w:val="0"/>
+                <w:bCs/>
+                <w:sz w:val="22"/>
+                <w:szCs w:val="22"/>
+              </w:rPr>
+              <w:t>Sprawy społeczne</w:t>
+            </w:r>
+          </w:p>
+        </w:tc>
+        <w:tc>
+          <w:tcPr>
+            <w:tcW w:w="2126" w:type="dxa"/>
+            <w:vAlign w:val="center"/>
+          </w:tcPr>
+          <w:p>
+            <w:pPr>
+              <w:pStyle w:val="Nagwek8"/>
+              <w:ind w:firstLine="188"/>
+              <w:rPr>
+                <w:rFonts w:ascii="Arial" w:hAnsi="Arial" w:cs="Arial"/>
+                <w:b w:val="0"/>
+                <w:bCs/>
+                <w:sz w:val="22"/>
+                <w:szCs w:val="22"/>
+              </w:rPr>
+            </w:pPr>
+            <w:r>
+              <w:rPr>
+                <w:rFonts w:ascii="Arial" w:hAnsi="Arial" w:cs="Arial"/>
+                <w:b w:val="0"/>
+                <w:bCs/>
+                <w:sz w:val="22"/>
+                <w:szCs w:val="22"/>
+              </w:rPr>
+              <w:t>7000</w:t>
+            </w:r>
+            <w:r>
+              <w:rPr>
+                <w:rFonts w:ascii="Arial" w:hAnsi="Arial" w:cs="Arial"/>
+                <w:b w:val="0"/>
+                <w:bCs/>
+                <w:sz w:val="22"/>
+                <w:szCs w:val="22"/>
+              </w:rPr>
+              <w:t>/</w:t>
+            </w:r>
+            <w:r>
+              <w:rPr>
+                <w:rFonts w:ascii="Arial" w:hAnsi="Arial" w:cs="Arial"/>
+                <w:b w:val="0"/>
+                <w:bCs/>
+                <w:sz w:val="22"/>
+                <w:szCs w:val="22"/>
+              </w:rPr>
+              <w:t>700</w:t>
+            </w:r>
+          </w:p>
+        </w:tc>
+        <w:tc>
+          <w:tcPr>
+            <w:tcW w:w="2126" w:type="dxa"/>
+            <w:vAlign w:val="center"/>
+          </w:tcPr>
+          <w:p>
+            <w:pPr>
+              <w:pStyle w:val="Nagwek8"/>
+              <w:ind w:firstLine="184"/>
+              <w:rPr>
+                <w:rFonts w:ascii="Arial" w:hAnsi="Arial" w:cs="Arial"/>
+                <w:b w:val="0"/>
+                <w:bCs/>
+                <w:sz w:val="22"/>
+                <w:szCs w:val="22"/>
+              </w:rPr>
+            </w:pPr>
+            <w:r>
+              <w:rPr>
+                <w:rFonts w:ascii="Arial" w:hAnsi="Arial" w:cs="Arial"/>
+                <w:b w:val="0"/>
+                <w:bCs/>
+                <w:sz w:val="22"/>
+                <w:szCs w:val="22"/>
+              </w:rPr>
+              <w:t xml:space="preserve">0/0 </w:t>
+            </w:r>
+          </w:p>
+        </w:tc>
+        <w:tc>
+          <w:tcPr>
+            <w:tcW w:w="2121" w:type="dxa"/>
+            <w:vAlign w:val="center"/>
+          </w:tcPr>
+          <w:p>
+            <w:pPr>
+              <w:pStyle w:val="Nagwek8"/>
+              <w:ind w:firstLine="181"/>
+              <w:rPr>
+                <w:rFonts w:ascii="Arial" w:hAnsi="Arial" w:cs="Arial"/>
+                <w:b w:val="0"/>
+                <w:bCs/>
+                <w:sz w:val="22"/>
+                <w:szCs w:val="22"/>
+              </w:rPr>
+            </w:pPr>
+            <w:r>
+              <w:rPr>
+                <w:rFonts w:ascii="Arial" w:hAnsi="Arial" w:cs="Arial"/>
+                <w:b w:val="0"/>
+                <w:bCs/>
+                <w:sz w:val="22"/>
+                <w:szCs w:val="22"/>
+              </w:rPr>
+              <w:t>14</w:t>
+            </w:r>
+            <w:r>
+              <w:rPr>
+                <w:rFonts w:ascii="Arial" w:hAnsi="Arial" w:cs="Arial"/>
+                <w:b w:val="0"/>
+                <w:bCs/>
+                <w:sz w:val="22"/>
+                <w:szCs w:val="22"/>
+              </w:rPr>
+              <w:t>0/</w:t>
+            </w:r>
+            <w:r>
+              <w:rPr>
+                <w:rFonts w:ascii="Arial" w:hAnsi="Arial" w:cs="Arial"/>
+                <w:b w:val="0"/>
+                <w:bCs/>
+                <w:sz w:val="22"/>
+                <w:szCs w:val="22"/>
+              </w:rPr>
+              <w:t>2100</w:t>
+            </w:r>
+            <w:r>
+              <w:rPr>
+                <w:rFonts w:ascii="Arial" w:hAnsi="Arial" w:cs="Arial"/>
+                <w:b w:val="0"/>
+                <w:bCs/>
+                <w:sz w:val="22"/>
+                <w:szCs w:val="22"/>
+              </w:rPr>
+              <w:t xml:space="preserve"> </w:t>
+            </w:r>
+          </w:p>
+        </w:tc>
+      </w:tr>
+      <w:tr>
+        <w:trPr>
+          <w:trHeight w:val="567"/>
+        </w:trPr>
+        <w:tc>
+          <w:tcPr>
+            <w:tcW w:w="2689" w:type="dxa"/>
+            <w:tcBorders>
+              <w:bottom w:val="single" w:sz="4" w:space="0" w:color="auto"/>
+            </w:tcBorders>
+            <w:vAlign w:val="center"/>
+          </w:tcPr>
+          <w:p>
+            <w:pPr>
+              <w:pStyle w:val="Nagwek8"/>
+              <w:jc w:val="center"/>
+              <w:rPr>
+                <w:rFonts w:ascii="Arial" w:hAnsi="Arial" w:cs="Arial"/>
+                <w:b w:val="0"/>
+                <w:bCs/>
+                <w:sz w:val="22"/>
+                <w:szCs w:val="22"/>
+              </w:rPr>
+            </w:pPr>
+            <w:r>
+              <w:rPr>
+                <w:rFonts w:ascii="Arial" w:hAnsi="Arial" w:cs="Arial"/>
+                <w:b w:val="0"/>
+                <w:bCs/>
+                <w:sz w:val="22"/>
+                <w:szCs w:val="22"/>
+              </w:rPr>
+              <w:t>Edukacja</w:t>
+            </w:r>
+          </w:p>
+        </w:tc>
+        <w:tc>
+          <w:tcPr>
+            <w:tcW w:w="2126" w:type="dxa"/>
+            <w:vAlign w:val="center"/>
+          </w:tcPr>
+          <w:p>
+            <w:pPr>
+              <w:pStyle w:val="Nagwek8"/>
+              <w:ind w:firstLine="188"/>
+              <w:rPr>
+                <w:rFonts w:ascii="Arial" w:hAnsi="Arial" w:cs="Arial"/>
+                <w:b w:val="0"/>
+                <w:bCs/>
+                <w:sz w:val="22"/>
+                <w:szCs w:val="22"/>
+              </w:rPr>
+            </w:pPr>
+            <w:r>
+              <w:rPr>
+                <w:rFonts w:ascii="Arial" w:hAnsi="Arial" w:cs="Arial"/>
+                <w:b w:val="0"/>
+                <w:bCs/>
+                <w:sz w:val="22"/>
+                <w:szCs w:val="22"/>
+              </w:rPr>
+              <w:t>2</w:t>
+            </w:r>
+            <w:r>
+              <w:rPr>
+                <w:rFonts w:ascii="Arial" w:hAnsi="Arial" w:cs="Arial"/>
+                <w:b w:val="0"/>
+                <w:bCs/>
+                <w:sz w:val="22"/>
+                <w:szCs w:val="22"/>
+              </w:rPr>
+              <w:t>500/</w:t>
+            </w:r>
+            <w:r>
+              <w:rPr>
+                <w:rFonts w:ascii="Arial" w:hAnsi="Arial" w:cs="Arial"/>
+                <w:b w:val="0"/>
+                <w:bCs/>
+                <w:sz w:val="22"/>
+                <w:szCs w:val="22"/>
+              </w:rPr>
+              <w:t>5</w:t>
+            </w:r>
+            <w:r>
+              <w:rPr>
+                <w:rFonts w:ascii="Arial" w:hAnsi="Arial" w:cs="Arial"/>
+                <w:b w:val="0"/>
+                <w:bCs/>
+                <w:sz w:val="22"/>
+                <w:szCs w:val="22"/>
+              </w:rPr>
+              <w:t>00</w:t>
+            </w:r>
+          </w:p>
+        </w:tc>
+        <w:tc>
+          <w:tcPr>
+            <w:tcW w:w="2126" w:type="dxa"/>
+            <w:vAlign w:val="center"/>
+          </w:tcPr>
+          <w:p>
+            <w:pPr>
+              <w:pStyle w:val="Nagwek8"/>
+              <w:ind w:firstLine="184"/>
+              <w:rPr>
+                <w:rFonts w:ascii="Arial" w:hAnsi="Arial" w:cs="Arial"/>
+                <w:b w:val="0"/>
+                <w:bCs/>
+                <w:sz w:val="22"/>
+                <w:szCs w:val="22"/>
+              </w:rPr>
+            </w:pPr>
+            <w:r>
+              <w:rPr>
+                <w:rFonts w:ascii="Arial" w:hAnsi="Arial" w:cs="Arial"/>
+                <w:b w:val="0"/>
+                <w:bCs/>
+                <w:sz w:val="22"/>
+                <w:szCs w:val="22"/>
+              </w:rPr>
+              <w:t>0/0</w:t>
+            </w:r>
+            <w:r>
+              <w:rPr>
+                <w:rFonts w:ascii="Arial" w:hAnsi="Arial" w:cs="Arial"/>
+                <w:b w:val="0"/>
+                <w:bCs/>
+                <w:sz w:val="22"/>
+                <w:szCs w:val="22"/>
+              </w:rPr>
+              <w:t xml:space="preserve"> </w:t>
+            </w:r>
+          </w:p>
+        </w:tc>
+        <w:tc>
+          <w:tcPr>
+            <w:tcW w:w="2121" w:type="dxa"/>
+            <w:vAlign w:val="center"/>
+          </w:tcPr>
+          <w:p>
+            <w:pPr>
+              <w:pStyle w:val="Nagwek8"/>
+              <w:ind w:firstLine="181"/>
+              <w:rPr>
+                <w:rFonts w:ascii="Arial" w:hAnsi="Arial" w:cs="Arial"/>
+                <w:b w:val="0"/>
+                <w:bCs/>
+                <w:sz w:val="22"/>
+                <w:szCs w:val="22"/>
+              </w:rPr>
+            </w:pPr>
+            <w:r>
+              <w:rPr>
+                <w:rFonts w:ascii="Arial" w:hAnsi="Arial" w:cs="Arial"/>
+                <w:b w:val="0"/>
+                <w:bCs/>
+                <w:sz w:val="22"/>
+                <w:szCs w:val="22"/>
+              </w:rPr>
+              <w:t>5</w:t>
+            </w:r>
+            <w:r>
+              <w:rPr>
+                <w:rFonts w:ascii="Arial" w:hAnsi="Arial" w:cs="Arial"/>
+                <w:b w:val="0"/>
+                <w:bCs/>
+                <w:sz w:val="22"/>
+                <w:szCs w:val="22"/>
+              </w:rPr>
+              <w:t>0/</w:t>
+            </w:r>
+            <w:r>
+              <w:rPr>
+                <w:rFonts w:ascii="Arial" w:hAnsi="Arial" w:cs="Arial"/>
+                <w:b w:val="0"/>
+                <w:bCs/>
+                <w:sz w:val="22"/>
+                <w:szCs w:val="22"/>
+              </w:rPr>
+              <w:t>1250</w:t>
+            </w:r>
+          </w:p>
+        </w:tc>
+      </w:tr>
+      <w:tr>
+        <w:trPr>
+          <w:trHeight w:val="567"/>
+        </w:trPr>
+        <w:tc>
+          <w:tcPr>
+            <w:tcW w:w="2689" w:type="dxa"/>
+            <w:tcBorders>
+              <w:top w:val="single" w:sz="4" w:space="0" w:color="auto"/>
+              <w:left w:val="nil"/>
+              <w:bottom w:val="nil"/>
+              <w:right w:val="single" w:sz="4" w:space="0" w:color="auto"/>
+            </w:tcBorders>
+            <w:vAlign w:val="center"/>
+          </w:tcPr>
+          <w:p>
+            <w:pPr>
+              <w:pStyle w:val="Nagwek8"/>
+              <w:jc w:val="center"/>
+              <w:rPr>
+                <w:rFonts w:ascii="Arial" w:hAnsi="Arial" w:cs="Arial"/>
+                <w:b w:val="0"/>
+                <w:bCs/>
+                <w:sz w:val="22"/>
+                <w:szCs w:val="22"/>
+              </w:rPr>
+            </w:pPr>
+          </w:p>
+        </w:tc>
+        <w:tc>
+          <w:tcPr>
+            <w:tcW w:w="2126" w:type="dxa"/>
+            <w:tcBorders>
+              <w:left w:val="single" w:sz="4" w:space="0" w:color="auto"/>
+            </w:tcBorders>
+            <w:vAlign w:val="center"/>
+          </w:tcPr>
+          <w:p>
+            <w:pPr>
+              <w:pStyle w:val="Nagwek8"/>
+              <w:ind w:firstLine="188"/>
+              <w:rPr>
+                <w:rFonts w:ascii="Arial" w:hAnsi="Arial" w:cs="Arial"/>
+                <w:b w:val="0"/>
+                <w:bCs/>
+                <w:sz w:val="22"/>
+                <w:szCs w:val="22"/>
+              </w:rPr>
+            </w:pPr>
+            <w:r>
+              <w:rPr>
+                <w:rFonts w:ascii="Arial" w:hAnsi="Arial" w:cs="Arial"/>
+                <w:b w:val="0"/>
+                <w:bCs/>
+                <w:sz w:val="22"/>
+                <w:szCs w:val="22"/>
+              </w:rPr>
+              <w:t>17500/8000</w:t>
+            </w:r>
+          </w:p>
+        </w:tc>
+        <w:tc>
+          <w:tcPr>
+            <w:tcW w:w="2126" w:type="dxa"/>
+            <w:vAlign w:val="center"/>
+          </w:tcPr>
+          <w:p>
+            <w:pPr>
+              <w:pStyle w:val="Nagwek8"/>
+              <w:ind w:firstLine="184"/>
+              <w:rPr>
+                <w:rFonts w:ascii="Arial" w:hAnsi="Arial" w:cs="Arial"/>
+                <w:b w:val="0"/>
+                <w:bCs/>
+                <w:sz w:val="22"/>
+                <w:szCs w:val="22"/>
+              </w:rPr>
+            </w:pPr>
+            <w:r>
+              <w:rPr>
+                <w:rFonts w:ascii="Arial" w:hAnsi="Arial" w:cs="Arial"/>
+                <w:b w:val="0"/>
+                <w:bCs/>
+                <w:sz w:val="22"/>
+                <w:szCs w:val="22"/>
+              </w:rPr>
+              <w:t>6800/2400</w:t>
+            </w:r>
+          </w:p>
+        </w:tc>
+        <w:tc>
+          <w:tcPr>
+            <w:tcW w:w="2121" w:type="dxa"/>
+            <w:vAlign w:val="center"/>
+          </w:tcPr>
+          <w:p>
+            <w:pPr>
+              <w:pStyle w:val="Nagwek8"/>
+              <w:ind w:firstLine="181"/>
+              <w:rPr>
+                <w:rFonts w:ascii="Arial" w:hAnsi="Arial" w:cs="Arial"/>
+                <w:b w:val="0"/>
+                <w:bCs/>
+                <w:sz w:val="22"/>
+                <w:szCs w:val="22"/>
+              </w:rPr>
+            </w:pPr>
+            <w:r>
+              <w:rPr>
+                <w:rFonts w:ascii="Arial" w:hAnsi="Arial" w:cs="Arial"/>
+                <w:b w:val="0"/>
+                <w:bCs/>
+                <w:sz w:val="22"/>
+                <w:szCs w:val="22"/>
+              </w:rPr>
+              <w:t>310/5190</w:t>
+            </w:r>
+          </w:p>
+        </w:tc>
+      </w:tr>
+    </w:tbl>
+    <w:p>
+      <w:pPr>
+        <w:jc w:val="center"/>
+      </w:pPr>
+      <w:r>
+        <w:t>Tab. 4 – Maksymalny jednoczesny transfer z oraz do serwerów w sieci lokalnej</w:t>
+      </w:r>
+    </w:p>
+    <w:p/>
     <w:sectPr>
       <w:pgSz w:w="11906" w:h="16838"/>
       <w:pgMar w:top="1135" w:right="1417" w:bottom="1560" w:left="1417" w:header="709" w:footer="270" w:gutter="0"/>
@@ -3182,7 +7207,7 @@
       <w:lvlText w:val="%1."/>
       <w:lvlJc w:val="left"/>
       <w:pPr>
-        <w:ind w:left="720" w:hanging="360"/>
+        <w:ind w:left="1080" w:hanging="360"/>
       </w:pPr>
       <w:rPr>
         <w:rFonts w:hint="default"/>
@@ -3194,7 +7219,7 @@
       <w:lvlText w:val="%2."/>
       <w:lvlJc w:val="left"/>
       <w:pPr>
-        <w:ind w:left="1440" w:hanging="360"/>
+        <w:ind w:left="1800" w:hanging="360"/>
       </w:pPr>
     </w:lvl>
     <w:lvl w:ilvl="2" w:tplc="0415001B">
@@ -3203,7 +7228,7 @@
       <w:lvlText w:val="%3."/>
       <w:lvlJc w:val="right"/>
       <w:pPr>
-        <w:ind w:left="2160" w:hanging="180"/>
+        <w:ind w:left="2520" w:hanging="180"/>
       </w:pPr>
     </w:lvl>
     <w:lvl w:ilvl="3" w:tplc="0415000F" w:tentative="1">
@@ -3212,7 +7237,7 @@
       <w:lvlText w:val="%4."/>
       <w:lvlJc w:val="left"/>
       <w:pPr>
-        <w:ind w:left="2880" w:hanging="360"/>
+        <w:ind w:left="3240" w:hanging="360"/>
       </w:pPr>
     </w:lvl>
     <w:lvl w:ilvl="4" w:tplc="04150019" w:tentative="1">
@@ -3221,7 +7246,7 @@
       <w:lvlText w:val="%5."/>
       <w:lvlJc w:val="left"/>
       <w:pPr>
-        <w:ind w:left="3600" w:hanging="360"/>
+        <w:ind w:left="3960" w:hanging="360"/>
       </w:pPr>
     </w:lvl>
     <w:lvl w:ilvl="5" w:tplc="0415001B" w:tentative="1">
@@ -3230,7 +7255,7 @@
       <w:lvlText w:val="%6."/>
       <w:lvlJc w:val="right"/>
       <w:pPr>
-        <w:ind w:left="4320" w:hanging="180"/>
+        <w:ind w:left="4680" w:hanging="180"/>
       </w:pPr>
     </w:lvl>
     <w:lvl w:ilvl="6" w:tplc="0415000F" w:tentative="1">
@@ -3239,7 +7264,7 @@
       <w:lvlText w:val="%7."/>
       <w:lvlJc w:val="left"/>
       <w:pPr>
-        <w:ind w:left="5040" w:hanging="360"/>
+        <w:ind w:left="5400" w:hanging="360"/>
       </w:pPr>
     </w:lvl>
     <w:lvl w:ilvl="7" w:tplc="04150019" w:tentative="1">
@@ -3248,7 +7273,7 @@
       <w:lvlText w:val="%8."/>
       <w:lvlJc w:val="left"/>
       <w:pPr>
-        <w:ind w:left="5760" w:hanging="360"/>
+        <w:ind w:left="6120" w:hanging="360"/>
       </w:pPr>
     </w:lvl>
     <w:lvl w:ilvl="8" w:tplc="0415001B" w:tentative="1">
@@ -3257,7 +7282,7 @@
       <w:lvlText w:val="%9."/>
       <w:lvlJc w:val="right"/>
       <w:pPr>
-        <w:ind w:left="6480" w:hanging="180"/>
+        <w:ind w:left="6840" w:hanging="180"/>
       </w:pPr>
     </w:lvl>
   </w:abstractNum>
@@ -3579,6 +7604,12 @@
   </w:num>
   <w:num w:numId="10" w16cid:durableId="1018191664">
     <w:abstractNumId w:val="0"/>
+  </w:num>
+  <w:num w:numId="11" w16cid:durableId="1368987659">
+    <w:abstractNumId w:val="1"/>
+  </w:num>
+  <w:num w:numId="12" w16cid:durableId="1561357178">
+    <w:abstractNumId w:val="1"/>
   </w:num>
 </w:numbering>
 </file>
@@ -3983,7 +8014,7 @@
   <w:style w:type="paragraph" w:default="1" w:styleId="Normalny">
     <w:name w:val="Normal"/>
     <w:qFormat/>
-    <w:rsid w:val="00FC29B8"/>
+    <w:rsid w:val="004A0DFE"/>
     <w:pPr>
       <w:spacing w:line="360" w:lineRule="auto"/>
       <w:jc w:val="both"/>
@@ -4731,6 +8762,78 @@
       <w:lang w:val="en-US" w:eastAsia="pl-PL"/>
     </w:rPr>
   </w:style>
+  <w:style w:type="character" w:styleId="Odwoaniedokomentarza">
+    <w:name w:val="annotation reference"/>
+    <w:basedOn w:val="Domylnaczcionkaakapitu"/>
+    <w:uiPriority w:val="99"/>
+    <w:semiHidden/>
+    <w:unhideWhenUsed/>
+    <w:rsid w:val="00165731"/>
+    <w:rPr>
+      <w:sz w:val="16"/>
+      <w:szCs w:val="16"/>
+    </w:rPr>
+  </w:style>
+  <w:style w:type="paragraph" w:styleId="Tekstkomentarza">
+    <w:name w:val="annotation text"/>
+    <w:basedOn w:val="Normalny"/>
+    <w:link w:val="TekstkomentarzaZnak"/>
+    <w:uiPriority w:val="99"/>
+    <w:semiHidden/>
+    <w:unhideWhenUsed/>
+    <w:rsid w:val="00165731"/>
+    <w:pPr>
+      <w:spacing w:line="240" w:lineRule="auto"/>
+    </w:pPr>
+    <w:rPr>
+      <w:sz w:val="20"/>
+      <w:szCs w:val="20"/>
+    </w:rPr>
+  </w:style>
+  <w:style w:type="character" w:customStyle="1" w:styleId="TekstkomentarzaZnak">
+    <w:name w:val="Tekst komentarza Znak"/>
+    <w:basedOn w:val="Domylnaczcionkaakapitu"/>
+    <w:link w:val="Tekstkomentarza"/>
+    <w:uiPriority w:val="99"/>
+    <w:semiHidden/>
+    <w:rsid w:val="00165731"/>
+    <w:rPr>
+      <w:rFonts w:ascii="Arial" w:hAnsi="Arial" w:cs="Times New Roman"/>
+      <w:kern w:val="0"/>
+      <w:sz w:val="20"/>
+      <w:szCs w:val="20"/>
+    </w:rPr>
+  </w:style>
+  <w:style w:type="paragraph" w:styleId="Tematkomentarza">
+    <w:name w:val="annotation subject"/>
+    <w:basedOn w:val="Tekstkomentarza"/>
+    <w:next w:val="Tekstkomentarza"/>
+    <w:link w:val="TematkomentarzaZnak"/>
+    <w:uiPriority w:val="99"/>
+    <w:semiHidden/>
+    <w:unhideWhenUsed/>
+    <w:rsid w:val="00165731"/>
+    <w:rPr>
+      <w:b/>
+      <w:bCs/>
+    </w:rPr>
+  </w:style>
+  <w:style w:type="character" w:customStyle="1" w:styleId="TematkomentarzaZnak">
+    <w:name w:val="Temat komentarza Znak"/>
+    <w:basedOn w:val="TekstkomentarzaZnak"/>
+    <w:link w:val="Tematkomentarza"/>
+    <w:uiPriority w:val="99"/>
+    <w:semiHidden/>
+    <w:rsid w:val="00165731"/>
+    <w:rPr>
+      <w:rFonts w:ascii="Arial" w:hAnsi="Arial" w:cs="Times New Roman"/>
+      <w:b/>
+      <w:bCs/>
+      <w:kern w:val="0"/>
+      <w:sz w:val="20"/>
+      <w:szCs w:val="20"/>
+    </w:rPr>
+  </w:style>
 </w:styles>
 </file>
 

</xml_diff>